<commit_message>
Dashboard de Segmentación de Clientes
</commit_message>
<xml_diff>
--- a/Tableau/Sección 5; Cálculos de Tablas, Dashboards Avanzados, Storytelling/Cálculos de Tablas, Dashboards Avanzados, Storytelling.docx
+++ b/Tableau/Sección 5; Cálculos de Tablas, Dashboards Avanzados, Storytelling/Cálculos de Tablas, Dashboards Avanzados, Storytelling.docx
@@ -13603,10 +13603,10 @@
           <w:szCs w:val="20"/>
         </w:rPr>
         <w:drawing>
-          <wp:inline distT="0" distB="0" distL="0" distR="0" wp14:anchorId="1AF91383" wp14:editId="36F38A31">
-            <wp:extent cx="5612130" cy="6786880"/>
-            <wp:effectExtent l="0" t="0" r="7620" b="0"/>
-            <wp:docPr id="36" name="Imagen 36" descr="Gráfico, Gráfico de barras&#10;&#10;Descripción generada automáticamente"/>
+          <wp:inline distT="0" distB="0" distL="0" distR="0" wp14:anchorId="4CE4E17B" wp14:editId="291EE917">
+            <wp:extent cx="5612130" cy="6454140"/>
+            <wp:effectExtent l="0" t="0" r="7620" b="3810"/>
+            <wp:docPr id="43" name="Imagen 43" descr="Gráfico, Gráfico de barras&#10;&#10;Descripción generada automáticamente"/>
             <wp:cNvGraphicFramePr>
               <a:graphicFrameLocks xmlns:a="http://schemas.openxmlformats.org/drawingml/2006/main" noChangeAspect="1"/>
             </wp:cNvGraphicFramePr>
@@ -13614,7 +13614,7 @@
               <a:graphicData uri="http://schemas.openxmlformats.org/drawingml/2006/picture">
                 <pic:pic xmlns:pic="http://schemas.openxmlformats.org/drawingml/2006/picture">
                   <pic:nvPicPr>
-                    <pic:cNvPr id="36" name="Imagen 36" descr="Gráfico, Gráfico de barras&#10;&#10;Descripción generada automáticamente"/>
+                    <pic:cNvPr id="43" name="Imagen 43" descr="Gráfico, Gráfico de barras&#10;&#10;Descripción generada automáticamente"/>
                     <pic:cNvPicPr/>
                   </pic:nvPicPr>
                   <pic:blipFill>
@@ -13632,7 +13632,7 @@
                   <pic:spPr>
                     <a:xfrm>
                       <a:off x="0" y="0"/>
-                      <a:ext cx="5612130" cy="6786880"/>
+                      <a:ext cx="5612130" cy="6454140"/>
                     </a:xfrm>
                     <a:prstGeom prst="rect">
                       <a:avLst/>
@@ -13672,12 +13672,14 @@
           <w:rFonts w:ascii="Times" w:eastAsia="Times" w:hAnsi="Times" w:cs="Times"/>
           <w:b/>
           <w:bCs/>
+          <w:i/>
+          <w:iCs/>
           <w:color w:val="000000" w:themeColor="text1"/>
           <w:sz w:val="22"/>
           <w:szCs w:val="22"/>
         </w:rPr>
         <w:lastRenderedPageBreak/>
-        <w:t xml:space="preserve">Importancia de los </w:t>
+        <w:t>P</w:t>
       </w:r>
       <w:r>
         <w:rPr>
@@ -13690,7 +13692,7 @@
           <w:sz w:val="22"/>
           <w:szCs w:val="22"/>
         </w:rPr>
-        <w:t>parámetros</w:t>
+        <w:t>arámetros</w:t>
       </w:r>
       <w:r>
         <w:rPr>
@@ -17224,24 +17226,205 @@
     </w:p>
     <w:p>
       <w:pPr>
-        <w:ind w:left="708" w:hanging="708"/>
-        <w:rPr>
-          <w:rFonts w:ascii="Times" w:eastAsia="Times" w:hAnsi="Times"/>
-          <w:color w:val="000000"/>
-          <w:sz w:val="20"/>
-          <w:szCs w:val="20"/>
-        </w:rPr>
-      </w:pPr>
+        <w:pStyle w:val="Ttulo2"/>
+        <w:numPr>
+          <w:ilvl w:val="0"/>
+          <w:numId w:val="3"/>
+        </w:numPr>
+        <w:rPr>
+          <w:rFonts w:ascii="Times" w:eastAsia="Times" w:hAnsi="Times" w:cs="Times"/>
+          <w:b/>
+          <w:bCs/>
+          <w:color w:val="000000" w:themeColor="text1"/>
+          <w:sz w:val="24"/>
+          <w:szCs w:val="24"/>
+        </w:rPr>
+      </w:pPr>
+      <w:r>
+        <w:rPr>
+          <w:rFonts w:ascii="Times" w:eastAsia="Times" w:hAnsi="Times" w:cs="Times"/>
+          <w:b/>
+          <w:bCs/>
+          <w:color w:val="000000" w:themeColor="text1"/>
+          <w:sz w:val="24"/>
+          <w:szCs w:val="24"/>
+        </w:rPr>
+        <w:t>Diagrama de Árbol</w:t>
+      </w:r>
     </w:p>
     <w:p>
       <w:pPr>
         <w:rPr>
           <w:rFonts w:ascii="Times" w:eastAsia="Times" w:hAnsi="Times"/>
-          <w:color w:val="000000"/>
-          <w:sz w:val="20"/>
-          <w:szCs w:val="20"/>
-        </w:rPr>
-      </w:pPr>
+          <w:i/>
+          <w:iCs/>
+          <w:color w:val="000000"/>
+          <w:sz w:val="20"/>
+          <w:szCs w:val="20"/>
+        </w:rPr>
+      </w:pPr>
+      <w:r>
+        <w:t xml:space="preserve"> </w:t>
+      </w:r>
+      <w:r>
+        <w:br/>
+      </w:r>
+      <w:r>
+        <w:rPr>
+          <w:rFonts w:ascii="Times" w:eastAsia="Times" w:hAnsi="Times"/>
+          <w:color w:val="000000"/>
+          <w:sz w:val="20"/>
+          <w:szCs w:val="20"/>
+        </w:rPr>
+        <w:t xml:space="preserve">En un diagrama de Árbol trataremos de </w:t>
+      </w:r>
+      <w:r>
+        <w:rPr>
+          <w:rFonts w:ascii="Times" w:eastAsia="Times" w:hAnsi="Times"/>
+          <w:color w:val="000000"/>
+          <w:sz w:val="20"/>
+          <w:szCs w:val="20"/>
+        </w:rPr>
+        <w:t xml:space="preserve">categorizar </w:t>
+      </w:r>
+      <w:r>
+        <w:rPr>
+          <w:rFonts w:ascii="Times" w:eastAsia="Times" w:hAnsi="Times"/>
+          <w:color w:val="000000"/>
+          <w:sz w:val="20"/>
+          <w:szCs w:val="20"/>
+        </w:rPr>
+        <w:t>las</w:t>
+      </w:r>
+      <w:r>
+        <w:rPr>
+          <w:rFonts w:ascii="Times" w:eastAsia="Times" w:hAnsi="Times"/>
+          <w:color w:val="000000"/>
+          <w:sz w:val="20"/>
+          <w:szCs w:val="20"/>
+        </w:rPr>
+        <w:t xml:space="preserve"> clasificaciones de trabajo</w:t>
+      </w:r>
+      <w:r>
+        <w:rPr>
+          <w:rFonts w:ascii="Times" w:eastAsia="Times" w:hAnsi="Times"/>
+          <w:color w:val="000000"/>
+          <w:sz w:val="20"/>
+          <w:szCs w:val="20"/>
+        </w:rPr>
+        <w:t xml:space="preserve"> por empleado</w:t>
+      </w:r>
+      <w:r>
+        <w:rPr>
+          <w:rFonts w:ascii="Times" w:eastAsia="Times" w:hAnsi="Times"/>
+          <w:color w:val="000000"/>
+          <w:sz w:val="20"/>
+          <w:szCs w:val="20"/>
+        </w:rPr>
+        <w:t xml:space="preserve">, </w:t>
+      </w:r>
+      <w:r>
+        <w:rPr>
+          <w:rFonts w:ascii="Times" w:eastAsia="Times" w:hAnsi="Times"/>
+          <w:color w:val="000000"/>
+          <w:sz w:val="20"/>
+          <w:szCs w:val="20"/>
+        </w:rPr>
+        <w:t xml:space="preserve">son </w:t>
+      </w:r>
+      <w:r>
+        <w:rPr>
+          <w:rFonts w:ascii="Times" w:eastAsia="Times" w:hAnsi="Times"/>
+          <w:color w:val="000000"/>
+          <w:sz w:val="20"/>
+          <w:szCs w:val="20"/>
+        </w:rPr>
+        <w:t>tres</w:t>
+      </w:r>
+      <w:r>
+        <w:rPr>
+          <w:rFonts w:ascii="Times" w:eastAsia="Times" w:hAnsi="Times"/>
+          <w:color w:val="000000"/>
+          <w:sz w:val="20"/>
+          <w:szCs w:val="20"/>
+        </w:rPr>
+        <w:t xml:space="preserve"> en total</w:t>
+      </w:r>
+      <w:r>
+        <w:rPr>
+          <w:rFonts w:ascii="Times" w:eastAsia="Times" w:hAnsi="Times"/>
+          <w:color w:val="000000"/>
+          <w:sz w:val="20"/>
+          <w:szCs w:val="20"/>
+        </w:rPr>
+        <w:t xml:space="preserve">: </w:t>
+      </w:r>
+      <w:r>
+        <w:rPr>
+          <w:rFonts w:ascii="Times" w:eastAsia="Times" w:hAnsi="Times"/>
+          <w:i/>
+          <w:iCs/>
+          <w:color w:val="000000"/>
+          <w:sz w:val="20"/>
+          <w:szCs w:val="20"/>
+        </w:rPr>
+        <w:t>Blue col</w:t>
+      </w:r>
+      <w:r>
+        <w:rPr>
+          <w:rFonts w:ascii="Times" w:eastAsia="Times" w:hAnsi="Times"/>
+          <w:i/>
+          <w:iCs/>
+          <w:color w:val="000000"/>
+          <w:sz w:val="20"/>
+          <w:szCs w:val="20"/>
+        </w:rPr>
+        <w:t>la</w:t>
+      </w:r>
+      <w:r>
+        <w:rPr>
+          <w:rFonts w:ascii="Times" w:eastAsia="Times" w:hAnsi="Times"/>
+          <w:i/>
+          <w:iCs/>
+          <w:color w:val="000000"/>
+          <w:sz w:val="20"/>
+          <w:szCs w:val="20"/>
+        </w:rPr>
+        <w:t>r, White col</w:t>
+      </w:r>
+      <w:r>
+        <w:rPr>
+          <w:rFonts w:ascii="Times" w:eastAsia="Times" w:hAnsi="Times"/>
+          <w:i/>
+          <w:iCs/>
+          <w:color w:val="000000"/>
+          <w:sz w:val="20"/>
+          <w:szCs w:val="20"/>
+        </w:rPr>
+        <w:t>la</w:t>
+      </w:r>
+      <w:r>
+        <w:rPr>
+          <w:rFonts w:ascii="Times" w:eastAsia="Times" w:hAnsi="Times"/>
+          <w:i/>
+          <w:iCs/>
+          <w:color w:val="000000"/>
+          <w:sz w:val="20"/>
+          <w:szCs w:val="20"/>
+        </w:rPr>
+        <w:t>r &amp; Othe</w:t>
+      </w:r>
+      <w:r>
+        <w:rPr>
+          <w:rFonts w:ascii="Times" w:eastAsia="Times" w:hAnsi="Times"/>
+          <w:i/>
+          <w:iCs/>
+          <w:color w:val="000000"/>
+          <w:sz w:val="20"/>
+          <w:szCs w:val="20"/>
+        </w:rPr>
+        <w:t xml:space="preserve">r.  </w:t>
+      </w:r>
     </w:p>
     <w:p>
       <w:pPr>
@@ -17259,11 +17442,1111 @@
           <w:sz w:val="20"/>
           <w:szCs w:val="20"/>
         </w:rPr>
+        <w:t xml:space="preserve">El título </w:t>
+      </w:r>
+      <w:r>
+        <w:rPr>
+          <w:rFonts w:ascii="Times" w:eastAsia="Times" w:hAnsi="Times"/>
+          <w:i/>
+          <w:iCs/>
+          <w:color w:val="000000"/>
+          <w:sz w:val="20"/>
+          <w:szCs w:val="20"/>
+        </w:rPr>
+        <w:t>Blue Color</w:t>
+      </w:r>
+      <w:r>
+        <w:rPr>
+          <w:rFonts w:ascii="Times" w:eastAsia="Times" w:hAnsi="Times"/>
+          <w:color w:val="000000"/>
+          <w:sz w:val="20"/>
+          <w:szCs w:val="20"/>
+        </w:rPr>
+        <w:t>, o trabajadores d</w:t>
+      </w:r>
+      <w:r>
+        <w:rPr>
+          <w:rFonts w:ascii="Times" w:eastAsia="Times" w:hAnsi="Times"/>
+          <w:color w:val="000000"/>
+          <w:sz w:val="20"/>
+          <w:szCs w:val="20"/>
+        </w:rPr>
+        <w:t>e “cuello azul”</w:t>
+      </w:r>
+      <w:r>
+        <w:rPr>
+          <w:rFonts w:ascii="Times" w:eastAsia="Times" w:hAnsi="Times"/>
+          <w:color w:val="000000"/>
+          <w:sz w:val="20"/>
+          <w:szCs w:val="20"/>
+        </w:rPr>
+        <w:t>, era la etiqueta que recibían los trabajadores</w:t>
+      </w:r>
+      <w:r>
+        <w:rPr>
+          <w:rFonts w:ascii="Times" w:eastAsia="Times" w:hAnsi="Times"/>
+          <w:color w:val="000000"/>
+          <w:sz w:val="20"/>
+          <w:szCs w:val="20"/>
+        </w:rPr>
         <w:t xml:space="preserve"> </w:t>
       </w:r>
+      <w:r>
+        <w:rPr>
+          <w:rFonts w:ascii="Times" w:eastAsia="Times" w:hAnsi="Times"/>
+          <w:color w:val="000000"/>
+          <w:sz w:val="20"/>
+          <w:szCs w:val="20"/>
+        </w:rPr>
+        <w:t xml:space="preserve">tipo obrero en el </w:t>
+      </w:r>
+      <w:r>
+        <w:rPr>
+          <w:rFonts w:ascii="Times" w:eastAsia="Times" w:hAnsi="Times"/>
+          <w:color w:val="000000"/>
+          <w:sz w:val="20"/>
+          <w:szCs w:val="20"/>
+        </w:rPr>
+        <w:t>siglo 1</w:t>
+      </w:r>
+      <w:r>
+        <w:rPr>
+          <w:rFonts w:ascii="Times" w:eastAsia="Times" w:hAnsi="Times"/>
+          <w:color w:val="000000"/>
+          <w:sz w:val="20"/>
+          <w:szCs w:val="20"/>
+        </w:rPr>
+        <w:t>9</w:t>
+      </w:r>
+      <w:r>
+        <w:rPr>
+          <w:rFonts w:ascii="Times" w:eastAsia="Times" w:hAnsi="Times"/>
+          <w:color w:val="000000"/>
+          <w:sz w:val="20"/>
+          <w:szCs w:val="20"/>
+        </w:rPr>
+        <w:t xml:space="preserve">. En cambio, el titulo </w:t>
+      </w:r>
+      <w:r>
+        <w:rPr>
+          <w:rFonts w:ascii="Times" w:eastAsia="Times" w:hAnsi="Times"/>
+          <w:i/>
+          <w:iCs/>
+          <w:color w:val="000000"/>
+          <w:sz w:val="20"/>
+          <w:szCs w:val="20"/>
+        </w:rPr>
+        <w:t>White Color</w:t>
+      </w:r>
+      <w:r>
+        <w:rPr>
+          <w:rFonts w:ascii="Times" w:eastAsia="Times" w:hAnsi="Times"/>
+          <w:color w:val="000000"/>
+          <w:sz w:val="20"/>
+          <w:szCs w:val="20"/>
+        </w:rPr>
+        <w:t xml:space="preserve">, o trabajadores de “cuello blanco”, </w:t>
+      </w:r>
+      <w:r>
+        <w:rPr>
+          <w:rFonts w:ascii="Times" w:eastAsia="Times" w:hAnsi="Times"/>
+          <w:color w:val="000000"/>
+          <w:sz w:val="20"/>
+          <w:szCs w:val="20"/>
+        </w:rPr>
+        <w:t>era la etiqueta que recibían los trabajadores tipo oficina</w:t>
+      </w:r>
+      <w:r>
+        <w:rPr>
+          <w:rFonts w:ascii="Times" w:eastAsia="Times" w:hAnsi="Times"/>
+          <w:color w:val="000000"/>
+          <w:sz w:val="20"/>
+          <w:szCs w:val="20"/>
+        </w:rPr>
+        <w:t xml:space="preserve"> en el siglo 19</w:t>
+      </w:r>
+      <w:r>
+        <w:rPr>
+          <w:rFonts w:ascii="Times" w:eastAsia="Times" w:hAnsi="Times"/>
+          <w:color w:val="000000"/>
+          <w:sz w:val="20"/>
+          <w:szCs w:val="20"/>
+        </w:rPr>
+        <w:t>, aquellos que no se ensuciaban las manos</w:t>
+      </w:r>
+      <w:r>
+        <w:rPr>
+          <w:rFonts w:ascii="Times" w:eastAsia="Times" w:hAnsi="Times"/>
+          <w:color w:val="000000"/>
+          <w:sz w:val="20"/>
+          <w:szCs w:val="20"/>
+        </w:rPr>
+        <w:t xml:space="preserve">. </w:t>
+      </w:r>
+    </w:p>
+    <w:p>
+      <w:pPr>
+        <w:rPr>
+          <w:rFonts w:ascii="Times" w:eastAsia="Times" w:hAnsi="Times"/>
+          <w:i/>
+          <w:iCs/>
+          <w:color w:val="000000"/>
+          <w:sz w:val="20"/>
+          <w:szCs w:val="20"/>
+        </w:rPr>
+      </w:pPr>
+      <w:r>
+        <w:rPr>
+          <w:rFonts w:ascii="Times" w:eastAsia="Times" w:hAnsi="Times"/>
+          <w:color w:val="000000"/>
+          <w:sz w:val="20"/>
+          <w:szCs w:val="20"/>
+        </w:rPr>
+        <w:t xml:space="preserve">Los </w:t>
+      </w:r>
+      <w:r>
+        <w:rPr>
+          <w:rFonts w:ascii="Times" w:eastAsia="Times" w:hAnsi="Times"/>
+          <w:i/>
+          <w:iCs/>
+          <w:color w:val="000000"/>
+          <w:sz w:val="20"/>
+          <w:szCs w:val="20"/>
+        </w:rPr>
+        <w:t xml:space="preserve">Other </w:t>
+      </w:r>
+      <w:r>
+        <w:rPr>
+          <w:rFonts w:ascii="Times" w:eastAsia="Times" w:hAnsi="Times"/>
+          <w:color w:val="000000"/>
+          <w:sz w:val="20"/>
+          <w:szCs w:val="20"/>
+        </w:rPr>
+        <w:t>simplemente podía</w:t>
+      </w:r>
+      <w:r>
+        <w:rPr>
+          <w:rFonts w:ascii="Times" w:eastAsia="Times" w:hAnsi="Times"/>
+          <w:color w:val="000000"/>
+          <w:sz w:val="20"/>
+          <w:szCs w:val="20"/>
+        </w:rPr>
+        <w:t>n</w:t>
+      </w:r>
+      <w:r>
+        <w:rPr>
+          <w:rFonts w:ascii="Times" w:eastAsia="Times" w:hAnsi="Times"/>
+          <w:color w:val="000000"/>
+          <w:sz w:val="20"/>
+          <w:szCs w:val="20"/>
+        </w:rPr>
+        <w:t xml:space="preserve"> ser cualquier otr</w:t>
+      </w:r>
+      <w:r>
+        <w:rPr>
+          <w:rFonts w:ascii="Times" w:eastAsia="Times" w:hAnsi="Times"/>
+          <w:color w:val="000000"/>
+          <w:sz w:val="20"/>
+          <w:szCs w:val="20"/>
+        </w:rPr>
+        <w:t>a clase de trabajador</w:t>
+      </w:r>
+      <w:r>
+        <w:rPr>
+          <w:rFonts w:ascii="Times" w:eastAsia="Times" w:hAnsi="Times"/>
+          <w:color w:val="000000"/>
+          <w:sz w:val="20"/>
+          <w:szCs w:val="20"/>
+        </w:rPr>
+        <w:t xml:space="preserve"> que no entra</w:t>
+      </w:r>
+      <w:r>
+        <w:rPr>
+          <w:rFonts w:ascii="Times" w:eastAsia="Times" w:hAnsi="Times"/>
+          <w:color w:val="000000"/>
+          <w:sz w:val="20"/>
+          <w:szCs w:val="20"/>
+        </w:rPr>
+        <w:t>ra</w:t>
+      </w:r>
+      <w:r>
+        <w:rPr>
+          <w:rFonts w:ascii="Times" w:eastAsia="Times" w:hAnsi="Times"/>
+          <w:color w:val="000000"/>
+          <w:sz w:val="20"/>
+          <w:szCs w:val="20"/>
+        </w:rPr>
+        <w:t xml:space="preserve"> en la</w:t>
+      </w:r>
+      <w:r>
+        <w:rPr>
+          <w:rFonts w:ascii="Times" w:eastAsia="Times" w:hAnsi="Times"/>
+          <w:color w:val="000000"/>
+          <w:sz w:val="20"/>
+          <w:szCs w:val="20"/>
+        </w:rPr>
+        <w:t>s</w:t>
+      </w:r>
+      <w:r>
+        <w:rPr>
+          <w:rFonts w:ascii="Times" w:eastAsia="Times" w:hAnsi="Times"/>
+          <w:color w:val="000000"/>
+          <w:sz w:val="20"/>
+          <w:szCs w:val="20"/>
+        </w:rPr>
+        <w:t xml:space="preserve"> categoría</w:t>
+      </w:r>
+      <w:r>
+        <w:rPr>
+          <w:rFonts w:ascii="Times" w:eastAsia="Times" w:hAnsi="Times"/>
+          <w:color w:val="000000"/>
+          <w:sz w:val="20"/>
+          <w:szCs w:val="20"/>
+        </w:rPr>
+        <w:t>s</w:t>
+      </w:r>
+      <w:r>
+        <w:rPr>
+          <w:rFonts w:ascii="Times" w:eastAsia="Times" w:hAnsi="Times"/>
+          <w:color w:val="000000"/>
+          <w:sz w:val="20"/>
+          <w:szCs w:val="20"/>
+        </w:rPr>
+        <w:t xml:space="preserve"> </w:t>
+      </w:r>
+      <w:r>
+        <w:rPr>
+          <w:rFonts w:ascii="Times" w:eastAsia="Times" w:hAnsi="Times"/>
+          <w:i/>
+          <w:iCs/>
+          <w:color w:val="000000"/>
+          <w:sz w:val="20"/>
+          <w:szCs w:val="20"/>
+        </w:rPr>
+        <w:t>Blue</w:t>
+      </w:r>
+      <w:r>
+        <w:rPr>
+          <w:rFonts w:ascii="Times" w:eastAsia="Times" w:hAnsi="Times"/>
+          <w:i/>
+          <w:iCs/>
+          <w:color w:val="000000"/>
+          <w:sz w:val="20"/>
+          <w:szCs w:val="20"/>
+        </w:rPr>
+        <w:t xml:space="preserve"> Collar </w:t>
+      </w:r>
+      <w:r>
+        <w:rPr>
+          <w:rFonts w:ascii="Times" w:eastAsia="Times" w:hAnsi="Times"/>
+          <w:i/>
+          <w:iCs/>
+          <w:color w:val="000000"/>
+          <w:sz w:val="20"/>
+          <w:szCs w:val="20"/>
+        </w:rPr>
+        <w:t>o</w:t>
+      </w:r>
+      <w:r>
+        <w:rPr>
+          <w:rFonts w:ascii="Times" w:eastAsia="Times" w:hAnsi="Times"/>
+          <w:i/>
+          <w:iCs/>
+          <w:color w:val="000000"/>
+          <w:sz w:val="20"/>
+          <w:szCs w:val="20"/>
+        </w:rPr>
+        <w:t xml:space="preserve"> White Collar.</w:t>
+      </w:r>
+    </w:p>
+    <w:p>
+      <w:pPr>
+        <w:rPr>
+          <w:rFonts w:ascii="Times" w:eastAsia="Times" w:hAnsi="Times"/>
+          <w:color w:val="000000"/>
+          <w:sz w:val="20"/>
+          <w:szCs w:val="20"/>
+        </w:rPr>
+      </w:pPr>
+      <w:r>
+        <w:rPr>
+          <w:rFonts w:ascii="Times" w:eastAsia="Times" w:hAnsi="Times"/>
+          <w:color w:val="000000"/>
+          <w:sz w:val="20"/>
+          <w:szCs w:val="20"/>
+        </w:rPr>
+        <w:t xml:space="preserve">Entonces, vamos al grano. Arrastremos el campo </w:t>
+      </w:r>
+      <w:r>
+        <w:rPr>
+          <w:rFonts w:ascii="Times" w:eastAsia="Times" w:hAnsi="Times"/>
+          <w:b/>
+          <w:bCs/>
+          <w:i/>
+          <w:iCs/>
+          <w:color w:val="000000"/>
+          <w:sz w:val="20"/>
+          <w:szCs w:val="20"/>
+        </w:rPr>
+        <w:t>Job Classification</w:t>
+      </w:r>
+      <w:r>
+        <w:rPr>
+          <w:rFonts w:ascii="Times" w:eastAsia="Times" w:hAnsi="Times"/>
+          <w:b/>
+          <w:bCs/>
+          <w:i/>
+          <w:iCs/>
+          <w:color w:val="000000"/>
+          <w:sz w:val="20"/>
+          <w:szCs w:val="20"/>
+        </w:rPr>
+        <w:t xml:space="preserve"> </w:t>
+      </w:r>
+      <w:r>
+        <w:rPr>
+          <w:rFonts w:ascii="Times" w:eastAsia="Times" w:hAnsi="Times"/>
+          <w:color w:val="000000"/>
+          <w:sz w:val="20"/>
+          <w:szCs w:val="20"/>
+        </w:rPr>
+        <w:t xml:space="preserve">a la </w:t>
+      </w:r>
+      <w:r>
+        <w:rPr>
+          <w:rFonts w:ascii="Times" w:eastAsia="Times" w:hAnsi="Times"/>
+          <w:i/>
+          <w:iCs/>
+          <w:color w:val="000000"/>
+          <w:sz w:val="20"/>
+          <w:szCs w:val="20"/>
+        </w:rPr>
+        <w:t xml:space="preserve">Worksheet </w:t>
+      </w:r>
+      <w:r>
+        <w:rPr>
+          <w:rFonts w:ascii="Times" w:eastAsia="Times" w:hAnsi="Times"/>
+          <w:color w:val="000000"/>
+          <w:sz w:val="20"/>
+          <w:szCs w:val="20"/>
+        </w:rPr>
+        <w:t>y, posteriormente por encima d</w:t>
+      </w:r>
+      <w:r>
+        <w:rPr>
+          <w:rFonts w:ascii="Times" w:eastAsia="Times" w:hAnsi="Times"/>
+          <w:color w:val="000000"/>
+          <w:sz w:val="20"/>
+          <w:szCs w:val="20"/>
+        </w:rPr>
+        <w:t>e</w:t>
+      </w:r>
+      <w:r>
+        <w:rPr>
+          <w:rFonts w:ascii="Times" w:eastAsia="Times" w:hAnsi="Times"/>
+          <w:i/>
+          <w:iCs/>
+          <w:color w:val="000000"/>
+          <w:sz w:val="20"/>
+          <w:szCs w:val="20"/>
+        </w:rPr>
+        <w:t xml:space="preserve"> </w:t>
+      </w:r>
+      <w:r>
+        <w:rPr>
+          <w:rFonts w:ascii="Times" w:eastAsia="Times" w:hAnsi="Times"/>
+          <w:b/>
+          <w:bCs/>
+          <w:i/>
+          <w:iCs/>
+          <w:color w:val="000000"/>
+          <w:sz w:val="20"/>
+          <w:szCs w:val="20"/>
+        </w:rPr>
+        <w:t>Job Classification</w:t>
+      </w:r>
+      <w:r>
+        <w:rPr>
+          <w:rFonts w:ascii="Times" w:eastAsia="Times" w:hAnsi="Times"/>
+          <w:color w:val="000000"/>
+          <w:sz w:val="20"/>
+          <w:szCs w:val="20"/>
+        </w:rPr>
+        <w:t xml:space="preserve">, arrastremos el campo </w:t>
+      </w:r>
+      <w:r>
+        <w:rPr>
+          <w:rFonts w:ascii="Times" w:eastAsia="Times" w:hAnsi="Times"/>
+          <w:b/>
+          <w:bCs/>
+          <w:i/>
+          <w:iCs/>
+          <w:color w:val="000000"/>
+          <w:sz w:val="20"/>
+          <w:szCs w:val="20"/>
+        </w:rPr>
+        <w:t xml:space="preserve">Number of Records </w:t>
+      </w:r>
+      <w:r>
+        <w:rPr>
+          <w:rFonts w:ascii="Times" w:eastAsia="Times" w:hAnsi="Times"/>
+          <w:color w:val="000000"/>
+          <w:sz w:val="20"/>
+          <w:szCs w:val="20"/>
+        </w:rPr>
+        <w:t>(como bien sabe, este campo corresponde al número total de clientes registrados</w:t>
+      </w:r>
+      <w:r>
+        <w:rPr>
+          <w:rFonts w:ascii="Times" w:eastAsia="Times" w:hAnsi="Times"/>
+          <w:color w:val="000000"/>
+          <w:sz w:val="20"/>
+          <w:szCs w:val="20"/>
+        </w:rPr>
+        <w:t xml:space="preserve"> en el banco del Reino Unido</w:t>
+      </w:r>
+      <w:r>
+        <w:rPr>
+          <w:rFonts w:ascii="Times" w:eastAsia="Times" w:hAnsi="Times"/>
+          <w:color w:val="000000"/>
+          <w:sz w:val="20"/>
+          <w:szCs w:val="20"/>
+        </w:rPr>
+        <w:t>)</w:t>
+      </w:r>
+      <w:r>
+        <w:rPr>
+          <w:rFonts w:ascii="Times" w:eastAsia="Times" w:hAnsi="Times"/>
+          <w:color w:val="000000"/>
+          <w:sz w:val="20"/>
+          <w:szCs w:val="20"/>
+        </w:rPr>
+        <w:t xml:space="preserve">. </w:t>
+      </w:r>
+      <w:r>
+        <w:rPr>
+          <w:rFonts w:ascii="Times" w:eastAsia="Times" w:hAnsi="Times"/>
+          <w:color w:val="000000"/>
+          <w:sz w:val="20"/>
+          <w:szCs w:val="20"/>
+        </w:rPr>
+        <w:t>Por lo pronto, vería algo así:</w:t>
+      </w:r>
+    </w:p>
+    <w:p>
+      <w:pPr>
+        <w:rPr>
+          <w:rFonts w:ascii="Times" w:eastAsia="Times" w:hAnsi="Times"/>
+          <w:color w:val="000000"/>
+          <w:sz w:val="20"/>
+          <w:szCs w:val="20"/>
+        </w:rPr>
+      </w:pPr>
+      <w:r>
+        <w:rPr>
+          <w:rFonts w:ascii="Times" w:eastAsia="Times" w:hAnsi="Times"/>
+          <w:noProof/>
+          <w:color w:val="000000"/>
+          <w:sz w:val="20"/>
+          <w:szCs w:val="20"/>
+        </w:rPr>
+        <w:drawing>
+          <wp:inline distT="0" distB="0" distL="0" distR="0" wp14:anchorId="17D780C0" wp14:editId="061917E6">
+            <wp:extent cx="1362265" cy="752580"/>
+            <wp:effectExtent l="0" t="0" r="9525" b="9525"/>
+            <wp:docPr id="37" name="Imagen 37" descr="Interfaz de usuario gráfica, Aplicación&#10;&#10;Descripción generada automáticamente"/>
+            <wp:cNvGraphicFramePr>
+              <a:graphicFrameLocks xmlns:a="http://schemas.openxmlformats.org/drawingml/2006/main" noChangeAspect="1"/>
+            </wp:cNvGraphicFramePr>
+            <a:graphic xmlns:a="http://schemas.openxmlformats.org/drawingml/2006/main">
+              <a:graphicData uri="http://schemas.openxmlformats.org/drawingml/2006/picture">
+                <pic:pic xmlns:pic="http://schemas.openxmlformats.org/drawingml/2006/picture">
+                  <pic:nvPicPr>
+                    <pic:cNvPr id="37" name="Imagen 37" descr="Interfaz de usuario gráfica, Aplicación&#10;&#10;Descripción generada automáticamente"/>
+                    <pic:cNvPicPr/>
+                  </pic:nvPicPr>
+                  <pic:blipFill>
+                    <a:blip r:embed="rId46">
+                      <a:extLst>
+                        <a:ext uri="{28A0092B-C50C-407E-A947-70E740481C1C}">
+                          <a14:useLocalDpi xmlns:a14="http://schemas.microsoft.com/office/drawing/2010/main" val="0"/>
+                        </a:ext>
+                      </a:extLst>
+                    </a:blip>
+                    <a:stretch>
+                      <a:fillRect/>
+                    </a:stretch>
+                  </pic:blipFill>
+                  <pic:spPr>
+                    <a:xfrm>
+                      <a:off x="0" y="0"/>
+                      <a:ext cx="1362265" cy="752580"/>
+                    </a:xfrm>
+                    <a:prstGeom prst="rect">
+                      <a:avLst/>
+                    </a:prstGeom>
+                  </pic:spPr>
+                </pic:pic>
+              </a:graphicData>
+            </a:graphic>
+          </wp:inline>
+        </w:drawing>
+      </w:r>
+    </w:p>
+    <w:p>
+      <w:pPr>
+        <w:rPr>
+          <w:rFonts w:ascii="Times" w:eastAsia="Times" w:hAnsi="Times"/>
+          <w:color w:val="000000"/>
+          <w:sz w:val="20"/>
+          <w:szCs w:val="20"/>
+        </w:rPr>
+      </w:pPr>
+      <w:r>
+        <w:rPr>
+          <w:rFonts w:ascii="Times" w:eastAsia="Times" w:hAnsi="Times"/>
+          <w:color w:val="000000"/>
+          <w:sz w:val="20"/>
+          <w:szCs w:val="20"/>
+        </w:rPr>
+        <w:t>Por defecto se refleja una tabla. La tabla categoriza el numero total de clientes</w:t>
+      </w:r>
+      <w:r>
+        <w:rPr>
+          <w:rFonts w:ascii="Times" w:eastAsia="Times" w:hAnsi="Times"/>
+          <w:color w:val="000000"/>
+          <w:sz w:val="20"/>
+          <w:szCs w:val="20"/>
+        </w:rPr>
+        <w:t>, del banco del Reino Unido,</w:t>
+      </w:r>
+      <w:r>
+        <w:rPr>
+          <w:rFonts w:ascii="Times" w:eastAsia="Times" w:hAnsi="Times"/>
+          <w:color w:val="000000"/>
+          <w:sz w:val="20"/>
+          <w:szCs w:val="20"/>
+        </w:rPr>
+        <w:t xml:space="preserve"> según la clasificación del trabajo. </w:t>
+      </w:r>
+    </w:p>
+    <w:p>
+      <w:pPr>
+        <w:rPr>
+          <w:rFonts w:ascii="Times" w:eastAsia="Times" w:hAnsi="Times"/>
+          <w:color w:val="000000"/>
+          <w:sz w:val="20"/>
+          <w:szCs w:val="20"/>
+        </w:rPr>
+      </w:pPr>
+      <w:r>
+        <w:rPr>
+          <w:rFonts w:ascii="Times" w:eastAsia="Times" w:hAnsi="Times"/>
+          <w:color w:val="000000"/>
+          <w:sz w:val="20"/>
+          <w:szCs w:val="20"/>
+        </w:rPr>
+        <w:t xml:space="preserve">Para insertar nuestro diagrama de árbol simplemente hacemos clic en </w:t>
+      </w:r>
+      <w:r>
+        <w:rPr>
+          <w:rFonts w:ascii="Times" w:eastAsia="Times" w:hAnsi="Times"/>
+          <w:noProof/>
+          <w:color w:val="000000"/>
+          <w:sz w:val="20"/>
+          <w:szCs w:val="20"/>
+        </w:rPr>
+        <w:drawing>
+          <wp:inline distT="0" distB="0" distL="0" distR="0" wp14:anchorId="1AEB413D" wp14:editId="0332660D">
+            <wp:extent cx="847843" cy="228632"/>
+            <wp:effectExtent l="0" t="0" r="0" b="0"/>
+            <wp:docPr id="38" name="Imagen 38"/>
+            <wp:cNvGraphicFramePr>
+              <a:graphicFrameLocks xmlns:a="http://schemas.openxmlformats.org/drawingml/2006/main" noChangeAspect="1"/>
+            </wp:cNvGraphicFramePr>
+            <a:graphic xmlns:a="http://schemas.openxmlformats.org/drawingml/2006/main">
+              <a:graphicData uri="http://schemas.openxmlformats.org/drawingml/2006/picture">
+                <pic:pic xmlns:pic="http://schemas.openxmlformats.org/drawingml/2006/picture">
+                  <pic:nvPicPr>
+                    <pic:cNvPr id="38" name="Imagen 38"/>
+                    <pic:cNvPicPr/>
+                  </pic:nvPicPr>
+                  <pic:blipFill>
+                    <a:blip r:embed="rId47">
+                      <a:extLst>
+                        <a:ext uri="{28A0092B-C50C-407E-A947-70E740481C1C}">
+                          <a14:useLocalDpi xmlns:a14="http://schemas.microsoft.com/office/drawing/2010/main" val="0"/>
+                        </a:ext>
+                      </a:extLst>
+                    </a:blip>
+                    <a:stretch>
+                      <a:fillRect/>
+                    </a:stretch>
+                  </pic:blipFill>
+                  <pic:spPr>
+                    <a:xfrm>
+                      <a:off x="0" y="0"/>
+                      <a:ext cx="847843" cy="228632"/>
+                    </a:xfrm>
+                    <a:prstGeom prst="rect">
+                      <a:avLst/>
+                    </a:prstGeom>
+                  </pic:spPr>
+                </pic:pic>
+              </a:graphicData>
+            </a:graphic>
+          </wp:inline>
+        </w:drawing>
+      </w:r>
+      <w:r>
+        <w:rPr>
+          <w:rFonts w:ascii="Times" w:eastAsia="Times" w:hAnsi="Times"/>
+          <w:color w:val="000000"/>
+          <w:sz w:val="20"/>
+          <w:szCs w:val="20"/>
+        </w:rPr>
+        <w:t xml:space="preserve"> y luego hacemos clic sobre el diagrama en cuestión</w:t>
+      </w:r>
+      <w:r>
+        <w:rPr>
+          <w:rFonts w:ascii="Times" w:eastAsia="Times" w:hAnsi="Times"/>
+          <w:color w:val="000000"/>
+          <w:sz w:val="20"/>
+          <w:szCs w:val="20"/>
+        </w:rPr>
+        <w:t xml:space="preserve">. Se ve así: </w:t>
+      </w:r>
+    </w:p>
+    <w:p>
+      <w:pPr>
+        <w:rPr>
+          <w:rFonts w:ascii="Times" w:eastAsia="Times" w:hAnsi="Times"/>
+          <w:color w:val="000000"/>
+          <w:sz w:val="20"/>
+          <w:szCs w:val="20"/>
+        </w:rPr>
+      </w:pPr>
+      <w:r>
+        <w:rPr>
+          <w:rFonts w:ascii="Times" w:eastAsia="Times" w:hAnsi="Times"/>
+          <w:noProof/>
+          <w:color w:val="000000"/>
+          <w:sz w:val="20"/>
+          <w:szCs w:val="20"/>
+        </w:rPr>
+        <w:drawing>
+          <wp:inline distT="0" distB="0" distL="0" distR="0" wp14:anchorId="1B42CCA0" wp14:editId="6CB0D91C">
+            <wp:extent cx="571580" cy="428685"/>
+            <wp:effectExtent l="0" t="0" r="0" b="9525"/>
+            <wp:docPr id="42" name="Imagen 42"/>
+            <wp:cNvGraphicFramePr>
+              <a:graphicFrameLocks xmlns:a="http://schemas.openxmlformats.org/drawingml/2006/main" noChangeAspect="1"/>
+            </wp:cNvGraphicFramePr>
+            <a:graphic xmlns:a="http://schemas.openxmlformats.org/drawingml/2006/main">
+              <a:graphicData uri="http://schemas.openxmlformats.org/drawingml/2006/picture">
+                <pic:pic xmlns:pic="http://schemas.openxmlformats.org/drawingml/2006/picture">
+                  <pic:nvPicPr>
+                    <pic:cNvPr id="42" name="Imagen 42"/>
+                    <pic:cNvPicPr/>
+                  </pic:nvPicPr>
+                  <pic:blipFill>
+                    <a:blip r:embed="rId48">
+                      <a:extLst>
+                        <a:ext uri="{28A0092B-C50C-407E-A947-70E740481C1C}">
+                          <a14:useLocalDpi xmlns:a14="http://schemas.microsoft.com/office/drawing/2010/main" val="0"/>
+                        </a:ext>
+                      </a:extLst>
+                    </a:blip>
+                    <a:stretch>
+                      <a:fillRect/>
+                    </a:stretch>
+                  </pic:blipFill>
+                  <pic:spPr>
+                    <a:xfrm>
+                      <a:off x="0" y="0"/>
+                      <a:ext cx="571580" cy="428685"/>
+                    </a:xfrm>
+                    <a:prstGeom prst="rect">
+                      <a:avLst/>
+                    </a:prstGeom>
+                  </pic:spPr>
+                </pic:pic>
+              </a:graphicData>
+            </a:graphic>
+          </wp:inline>
+        </w:drawing>
+      </w:r>
+    </w:p>
+    <w:p>
+      <w:pPr>
+        <w:rPr>
+          <w:rFonts w:ascii="Times" w:eastAsia="Times" w:hAnsi="Times"/>
+          <w:color w:val="000000"/>
+          <w:sz w:val="20"/>
+          <w:szCs w:val="20"/>
+        </w:rPr>
+      </w:pPr>
+      <w:r>
+        <w:rPr>
+          <w:rFonts w:ascii="Times" w:eastAsia="Times" w:hAnsi="Times"/>
+          <w:color w:val="000000"/>
+          <w:sz w:val="20"/>
+          <w:szCs w:val="20"/>
+        </w:rPr>
+        <w:t xml:space="preserve">Este diagrama lo que hará es mostrar proporcionalmente áreas, en formas de rectángulos, a cada una de las categorías </w:t>
+      </w:r>
+      <w:r>
+        <w:rPr>
+          <w:rFonts w:ascii="Times" w:eastAsia="Times" w:hAnsi="Times"/>
+          <w:color w:val="000000"/>
+          <w:sz w:val="20"/>
+          <w:szCs w:val="20"/>
+        </w:rPr>
+        <w:t xml:space="preserve">propias del campo categórico, o </w:t>
+      </w:r>
+      <w:r>
+        <w:rPr>
+          <w:rFonts w:ascii="Times" w:eastAsia="Times" w:hAnsi="Times"/>
+          <w:i/>
+          <w:iCs/>
+          <w:color w:val="000000"/>
+          <w:sz w:val="20"/>
+          <w:szCs w:val="20"/>
+        </w:rPr>
+        <w:t>dimensión</w:t>
+      </w:r>
+      <w:r>
+        <w:rPr>
+          <w:rFonts w:ascii="Times" w:eastAsia="Times" w:hAnsi="Times"/>
+          <w:color w:val="000000"/>
+          <w:sz w:val="20"/>
+          <w:szCs w:val="20"/>
+        </w:rPr>
+        <w:t xml:space="preserve">, que está siendo representado visualmente. </w:t>
+      </w:r>
+      <w:r>
+        <w:rPr>
+          <w:rFonts w:ascii="Times" w:eastAsia="Times" w:hAnsi="Times"/>
+          <w:color w:val="000000"/>
+          <w:sz w:val="20"/>
+          <w:szCs w:val="20"/>
+        </w:rPr>
+        <w:t xml:space="preserve">Es decir, a medida que una categoría evaluada sea mayor, </w:t>
+      </w:r>
+      <w:r>
+        <w:rPr>
+          <w:rFonts w:ascii="Times" w:eastAsia="Times" w:hAnsi="Times"/>
+          <w:color w:val="000000"/>
+          <w:sz w:val="20"/>
+          <w:szCs w:val="20"/>
+        </w:rPr>
+        <w:t xml:space="preserve">numéricamente hablando, </w:t>
+      </w:r>
+      <w:r>
+        <w:rPr>
+          <w:rFonts w:ascii="Times" w:eastAsia="Times" w:hAnsi="Times"/>
+          <w:color w:val="000000"/>
+          <w:sz w:val="20"/>
+          <w:szCs w:val="20"/>
+        </w:rPr>
+        <w:t xml:space="preserve">mayor será el área de su rectángulo representado dentro del diagrama de árbol. </w:t>
+      </w:r>
+      <w:r>
+        <w:rPr>
+          <w:rFonts w:ascii="Times" w:eastAsia="Times" w:hAnsi="Times"/>
+          <w:color w:val="000000"/>
+          <w:sz w:val="20"/>
+          <w:szCs w:val="20"/>
+        </w:rPr>
+        <w:t xml:space="preserve">Dicho lo anterior, </w:t>
+      </w:r>
+      <w:r>
+        <w:rPr>
+          <w:rFonts w:ascii="Times" w:eastAsia="Times" w:hAnsi="Times"/>
+          <w:color w:val="000000"/>
+          <w:sz w:val="20"/>
+          <w:szCs w:val="20"/>
+        </w:rPr>
+        <w:t>el uso de este</w:t>
+      </w:r>
+      <w:r>
+        <w:rPr>
+          <w:rFonts w:ascii="Times" w:eastAsia="Times" w:hAnsi="Times"/>
+          <w:color w:val="000000"/>
+          <w:sz w:val="20"/>
+          <w:szCs w:val="20"/>
+        </w:rPr>
+        <w:t xml:space="preserve"> diagrama es conveniente para cuando quiere </w:t>
+      </w:r>
+      <w:r>
+        <w:rPr>
+          <w:rFonts w:ascii="Times" w:eastAsia="Times" w:hAnsi="Times"/>
+          <w:color w:val="000000"/>
+          <w:sz w:val="20"/>
+          <w:szCs w:val="20"/>
+        </w:rPr>
+        <w:t xml:space="preserve">establecer y </w:t>
+      </w:r>
+      <w:r>
+        <w:rPr>
+          <w:rFonts w:ascii="Times" w:eastAsia="Times" w:hAnsi="Times"/>
+          <w:color w:val="000000"/>
+          <w:sz w:val="20"/>
+          <w:szCs w:val="20"/>
+        </w:rPr>
+        <w:t>evaluar el peso proporcional</w:t>
+      </w:r>
+      <w:r>
+        <w:rPr>
+          <w:rFonts w:ascii="Times" w:eastAsia="Times" w:hAnsi="Times"/>
+          <w:color w:val="000000"/>
+          <w:sz w:val="20"/>
+          <w:szCs w:val="20"/>
+        </w:rPr>
+        <w:t>, en términos numéricos,</w:t>
+      </w:r>
+      <w:r>
+        <w:rPr>
+          <w:rFonts w:ascii="Times" w:eastAsia="Times" w:hAnsi="Times"/>
+          <w:color w:val="000000"/>
+          <w:sz w:val="20"/>
+          <w:szCs w:val="20"/>
+        </w:rPr>
+        <w:t xml:space="preserve"> </w:t>
+      </w:r>
+      <w:r>
+        <w:rPr>
+          <w:rFonts w:ascii="Times" w:eastAsia="Times" w:hAnsi="Times"/>
+          <w:color w:val="000000"/>
+          <w:sz w:val="20"/>
+          <w:szCs w:val="20"/>
+        </w:rPr>
+        <w:t xml:space="preserve">de </w:t>
+      </w:r>
+      <w:r>
+        <w:rPr>
+          <w:rFonts w:ascii="Times" w:eastAsia="Times" w:hAnsi="Times"/>
+          <w:color w:val="000000"/>
+          <w:sz w:val="20"/>
+          <w:szCs w:val="20"/>
+        </w:rPr>
+        <w:t>múltiples</w:t>
+      </w:r>
+      <w:r>
+        <w:rPr>
+          <w:rFonts w:ascii="Times" w:eastAsia="Times" w:hAnsi="Times"/>
+          <w:color w:val="000000"/>
+          <w:sz w:val="20"/>
+          <w:szCs w:val="20"/>
+        </w:rPr>
+        <w:t xml:space="preserve"> categorías </w:t>
+      </w:r>
+      <w:r>
+        <w:rPr>
+          <w:rFonts w:ascii="Times" w:eastAsia="Times" w:hAnsi="Times"/>
+          <w:color w:val="000000"/>
+          <w:sz w:val="20"/>
+          <w:szCs w:val="20"/>
+        </w:rPr>
+        <w:t>extraídas de</w:t>
+      </w:r>
+      <w:r>
+        <w:rPr>
+          <w:rFonts w:ascii="Times" w:eastAsia="Times" w:hAnsi="Times"/>
+          <w:color w:val="000000"/>
+          <w:sz w:val="20"/>
+          <w:szCs w:val="20"/>
+        </w:rPr>
+        <w:t xml:space="preserve"> un </w:t>
+      </w:r>
+      <w:r>
+        <w:rPr>
+          <w:rFonts w:ascii="Times" w:eastAsia="Times" w:hAnsi="Times"/>
+          <w:color w:val="000000"/>
+          <w:sz w:val="20"/>
+          <w:szCs w:val="20"/>
+        </w:rPr>
+        <w:t xml:space="preserve">mismo </w:t>
+      </w:r>
+      <w:r>
+        <w:rPr>
+          <w:rFonts w:ascii="Times" w:eastAsia="Times" w:hAnsi="Times"/>
+          <w:color w:val="000000"/>
+          <w:sz w:val="20"/>
+          <w:szCs w:val="20"/>
+        </w:rPr>
+        <w:t xml:space="preserve">campo categórico </w:t>
+      </w:r>
+      <w:r>
+        <w:rPr>
+          <w:rFonts w:ascii="Times" w:eastAsia="Times" w:hAnsi="Times"/>
+          <w:color w:val="000000"/>
+          <w:sz w:val="20"/>
+          <w:szCs w:val="20"/>
+        </w:rPr>
+        <w:t xml:space="preserve">o </w:t>
+      </w:r>
+      <w:r>
+        <w:rPr>
+          <w:rFonts w:ascii="Times" w:eastAsia="Times" w:hAnsi="Times"/>
+          <w:i/>
+          <w:iCs/>
+          <w:color w:val="000000"/>
+          <w:sz w:val="20"/>
+          <w:szCs w:val="20"/>
+        </w:rPr>
+        <w:t>dimensión</w:t>
+      </w:r>
+      <w:r>
+        <w:rPr>
+          <w:rFonts w:ascii="Times" w:eastAsia="Times" w:hAnsi="Times"/>
+          <w:color w:val="000000"/>
+          <w:sz w:val="20"/>
+          <w:szCs w:val="20"/>
+        </w:rPr>
+        <w:t xml:space="preserve">. </w:t>
+      </w:r>
+      <w:r>
+        <w:rPr>
+          <w:rFonts w:ascii="Times" w:eastAsia="Times" w:hAnsi="Times"/>
+          <w:color w:val="000000"/>
+          <w:sz w:val="20"/>
+          <w:szCs w:val="20"/>
+        </w:rPr>
+        <w:t xml:space="preserve">Vamos al gráfico. </w:t>
+      </w:r>
+    </w:p>
+    <w:p>
+      <w:pPr>
+        <w:rPr>
+          <w:rFonts w:ascii="Times" w:eastAsia="Times" w:hAnsi="Times"/>
+          <w:color w:val="000000"/>
+          <w:sz w:val="20"/>
+          <w:szCs w:val="20"/>
+        </w:rPr>
+      </w:pPr>
+    </w:p>
+    <w:p>
+      <w:pPr>
+        <w:rPr>
+          <w:rFonts w:ascii="Times" w:eastAsia="Times" w:hAnsi="Times"/>
+          <w:color w:val="000000"/>
+          <w:sz w:val="20"/>
+          <w:szCs w:val="20"/>
+        </w:rPr>
+      </w:pPr>
+    </w:p>
+    <w:p>
+      <w:pPr>
+        <w:rPr>
+          <w:rFonts w:ascii="Times" w:eastAsia="Times" w:hAnsi="Times"/>
+          <w:color w:val="000000"/>
+          <w:sz w:val="20"/>
+          <w:szCs w:val="20"/>
+        </w:rPr>
+      </w:pPr>
+      <w:r>
+        <w:rPr>
+          <w:rFonts w:ascii="Times" w:eastAsia="Times" w:hAnsi="Times"/>
+          <w:color w:val="000000"/>
+          <w:sz w:val="20"/>
+          <w:szCs w:val="20"/>
+        </w:rPr>
+        <w:lastRenderedPageBreak/>
+        <w:t>El gráfico, ya formateado, quedaría así:</w:t>
+      </w:r>
+    </w:p>
+    <w:p>
+      <w:pPr>
+        <w:rPr>
+          <w:rFonts w:ascii="Times" w:eastAsia="Times" w:hAnsi="Times"/>
+          <w:color w:val="000000"/>
+          <w:sz w:val="20"/>
+          <w:szCs w:val="20"/>
+        </w:rPr>
+      </w:pPr>
+      <w:r>
+        <w:rPr>
+          <w:rFonts w:ascii="Times" w:eastAsia="Times" w:hAnsi="Times"/>
+          <w:noProof/>
+          <w:color w:val="000000"/>
+          <w:sz w:val="20"/>
+          <w:szCs w:val="20"/>
+        </w:rPr>
+        <w:drawing>
+          <wp:inline distT="0" distB="0" distL="0" distR="0" wp14:anchorId="0AC84F93" wp14:editId="6C5D4713">
+            <wp:extent cx="5612130" cy="4990465"/>
+            <wp:effectExtent l="0" t="0" r="7620" b="635"/>
+            <wp:docPr id="44" name="Imagen 44" descr="Gráfico, Gráfico de rectángulos&#10;&#10;Descripción generada automáticamente"/>
+            <wp:cNvGraphicFramePr>
+              <a:graphicFrameLocks xmlns:a="http://schemas.openxmlformats.org/drawingml/2006/main" noChangeAspect="1"/>
+            </wp:cNvGraphicFramePr>
+            <a:graphic xmlns:a="http://schemas.openxmlformats.org/drawingml/2006/main">
+              <a:graphicData uri="http://schemas.openxmlformats.org/drawingml/2006/picture">
+                <pic:pic xmlns:pic="http://schemas.openxmlformats.org/drawingml/2006/picture">
+                  <pic:nvPicPr>
+                    <pic:cNvPr id="44" name="Imagen 44" descr="Gráfico, Gráfico de rectángulos&#10;&#10;Descripción generada automáticamente"/>
+                    <pic:cNvPicPr/>
+                  </pic:nvPicPr>
+                  <pic:blipFill>
+                    <a:blip r:embed="rId49">
+                      <a:extLst>
+                        <a:ext uri="{28A0092B-C50C-407E-A947-70E740481C1C}">
+                          <a14:useLocalDpi xmlns:a14="http://schemas.microsoft.com/office/drawing/2010/main" val="0"/>
+                        </a:ext>
+                      </a:extLst>
+                    </a:blip>
+                    <a:stretch>
+                      <a:fillRect/>
+                    </a:stretch>
+                  </pic:blipFill>
+                  <pic:spPr>
+                    <a:xfrm>
+                      <a:off x="0" y="0"/>
+                      <a:ext cx="5612130" cy="4990465"/>
+                    </a:xfrm>
+                    <a:prstGeom prst="rect">
+                      <a:avLst/>
+                    </a:prstGeom>
+                  </pic:spPr>
+                </pic:pic>
+              </a:graphicData>
+            </a:graphic>
+          </wp:inline>
+        </w:drawing>
+      </w:r>
+    </w:p>
+    <w:p>
+      <w:pPr>
+        <w:rPr>
+          <w:rFonts w:ascii="Times" w:eastAsia="Times" w:hAnsi="Times"/>
+          <w:color w:val="000000"/>
+          <w:sz w:val="20"/>
+          <w:szCs w:val="20"/>
+        </w:rPr>
+      </w:pPr>
+      <w:r>
+        <w:rPr>
+          <w:rFonts w:ascii="Times" w:eastAsia="Times" w:hAnsi="Times"/>
+          <w:color w:val="000000"/>
+          <w:sz w:val="20"/>
+          <w:szCs w:val="20"/>
+        </w:rPr>
+        <w:t>Esto es todo!</w:t>
+      </w:r>
+    </w:p>
+    <w:p>
+      <w:pPr>
+        <w:rPr>
+          <w:rFonts w:ascii="Times" w:eastAsia="Times" w:hAnsi="Times"/>
+          <w:color w:val="000000"/>
+          <w:sz w:val="20"/>
+          <w:szCs w:val="20"/>
+        </w:rPr>
+      </w:pPr>
     </w:p>
     <w:sectPr>
-      <w:footerReference w:type="default" r:id="rId46"/>
+      <w:footerReference w:type="default" r:id="rId50"/>
       <w:type w:val="continuous"/>
       <w:pgSz w:w="12240" w:h="15840"/>
       <w:pgMar w:top="1417" w:right="1701" w:bottom="1417" w:left="1701" w:header="720" w:footer="720" w:gutter="0"/>
@@ -19527,6 +20810,95 @@
     </w:lvl>
   </w:abstractNum>
   <w:abstractNum w:abstractNumId="24" w15:restartNumberingAfterBreak="0">
+    <w:nsid w:val="65AB0BAA"/>
+    <w:multiLevelType w:val="hybridMultilevel"/>
+    <w:tmpl w:val="25DCEAEA"/>
+    <w:lvl w:ilvl="0" w:tplc="FFFFFFFF">
+      <w:start w:val="1"/>
+      <w:numFmt w:val="decimal"/>
+      <w:lvlText w:val="%1."/>
+      <w:lvlJc w:val="left"/>
+      <w:pPr>
+        <w:ind w:left="720" w:hanging="360"/>
+      </w:pPr>
+      <w:rPr>
+        <w:rFonts w:hint="default"/>
+      </w:rPr>
+    </w:lvl>
+    <w:lvl w:ilvl="1" w:tplc="FFFFFFFF" w:tentative="1">
+      <w:start w:val="1"/>
+      <w:numFmt w:val="lowerLetter"/>
+      <w:lvlText w:val="%2."/>
+      <w:lvlJc w:val="left"/>
+      <w:pPr>
+        <w:ind w:left="1440" w:hanging="360"/>
+      </w:pPr>
+    </w:lvl>
+    <w:lvl w:ilvl="2" w:tplc="FFFFFFFF" w:tentative="1">
+      <w:start w:val="1"/>
+      <w:numFmt w:val="lowerRoman"/>
+      <w:lvlText w:val="%3."/>
+      <w:lvlJc w:val="right"/>
+      <w:pPr>
+        <w:ind w:left="2160" w:hanging="180"/>
+      </w:pPr>
+    </w:lvl>
+    <w:lvl w:ilvl="3" w:tplc="FFFFFFFF" w:tentative="1">
+      <w:start w:val="1"/>
+      <w:numFmt w:val="decimal"/>
+      <w:lvlText w:val="%4."/>
+      <w:lvlJc w:val="left"/>
+      <w:pPr>
+        <w:ind w:left="2880" w:hanging="360"/>
+      </w:pPr>
+    </w:lvl>
+    <w:lvl w:ilvl="4" w:tplc="FFFFFFFF" w:tentative="1">
+      <w:start w:val="1"/>
+      <w:numFmt w:val="lowerLetter"/>
+      <w:lvlText w:val="%5."/>
+      <w:lvlJc w:val="left"/>
+      <w:pPr>
+        <w:ind w:left="3600" w:hanging="360"/>
+      </w:pPr>
+    </w:lvl>
+    <w:lvl w:ilvl="5" w:tplc="FFFFFFFF" w:tentative="1">
+      <w:start w:val="1"/>
+      <w:numFmt w:val="lowerRoman"/>
+      <w:lvlText w:val="%6."/>
+      <w:lvlJc w:val="right"/>
+      <w:pPr>
+        <w:ind w:left="4320" w:hanging="180"/>
+      </w:pPr>
+    </w:lvl>
+    <w:lvl w:ilvl="6" w:tplc="FFFFFFFF" w:tentative="1">
+      <w:start w:val="1"/>
+      <w:numFmt w:val="decimal"/>
+      <w:lvlText w:val="%7."/>
+      <w:lvlJc w:val="left"/>
+      <w:pPr>
+        <w:ind w:left="5040" w:hanging="360"/>
+      </w:pPr>
+    </w:lvl>
+    <w:lvl w:ilvl="7" w:tplc="FFFFFFFF" w:tentative="1">
+      <w:start w:val="1"/>
+      <w:numFmt w:val="lowerLetter"/>
+      <w:lvlText w:val="%8."/>
+      <w:lvlJc w:val="left"/>
+      <w:pPr>
+        <w:ind w:left="5760" w:hanging="360"/>
+      </w:pPr>
+    </w:lvl>
+    <w:lvl w:ilvl="8" w:tplc="FFFFFFFF" w:tentative="1">
+      <w:start w:val="1"/>
+      <w:numFmt w:val="lowerRoman"/>
+      <w:lvlText w:val="%9."/>
+      <w:lvlJc w:val="right"/>
+      <w:pPr>
+        <w:ind w:left="6480" w:hanging="180"/>
+      </w:pPr>
+    </w:lvl>
+  </w:abstractNum>
+  <w:abstractNum w:abstractNumId="25" w15:restartNumberingAfterBreak="0">
     <w:nsid w:val="66087FC5"/>
     <w:multiLevelType w:val="hybridMultilevel"/>
     <w:tmpl w:val="25DCEAEA"/>
@@ -19615,7 +20987,7 @@
       </w:pPr>
     </w:lvl>
   </w:abstractNum>
-  <w:abstractNum w:abstractNumId="25" w15:restartNumberingAfterBreak="0">
+  <w:abstractNum w:abstractNumId="26" w15:restartNumberingAfterBreak="0">
     <w:nsid w:val="6CEF63C1"/>
     <w:multiLevelType w:val="hybridMultilevel"/>
     <w:tmpl w:val="16AC07C0"/>
@@ -19704,7 +21076,7 @@
       </w:pPr>
     </w:lvl>
   </w:abstractNum>
-  <w:abstractNum w:abstractNumId="26" w15:restartNumberingAfterBreak="0">
+  <w:abstractNum w:abstractNumId="27" w15:restartNumberingAfterBreak="0">
     <w:nsid w:val="70897B17"/>
     <w:multiLevelType w:val="hybridMultilevel"/>
     <w:tmpl w:val="25DCEAEA"/>
@@ -19793,7 +21165,7 @@
       </w:pPr>
     </w:lvl>
   </w:abstractNum>
-  <w:abstractNum w:abstractNumId="27" w15:restartNumberingAfterBreak="0">
+  <w:abstractNum w:abstractNumId="28" w15:restartNumberingAfterBreak="0">
     <w:nsid w:val="739208DB"/>
     <w:multiLevelType w:val="hybridMultilevel"/>
     <w:tmpl w:val="4D588068"/>
@@ -19882,7 +21254,7 @@
       </w:pPr>
     </w:lvl>
   </w:abstractNum>
-  <w:abstractNum w:abstractNumId="28" w15:restartNumberingAfterBreak="0">
+  <w:abstractNum w:abstractNumId="29" w15:restartNumberingAfterBreak="0">
     <w:nsid w:val="76864A9D"/>
     <w:multiLevelType w:val="hybridMultilevel"/>
     <w:tmpl w:val="25DCEAEA"/>
@@ -19971,7 +21343,7 @@
       </w:pPr>
     </w:lvl>
   </w:abstractNum>
-  <w:abstractNum w:abstractNumId="29" w15:restartNumberingAfterBreak="0">
+  <w:abstractNum w:abstractNumId="30" w15:restartNumberingAfterBreak="0">
     <w:nsid w:val="7C582059"/>
     <w:multiLevelType w:val="hybridMultilevel"/>
     <w:tmpl w:val="25DCEAEA"/>
@@ -20082,7 +21454,7 @@
     <w:abstractNumId w:val="21"/>
   </w:num>
   <w:num w:numId="8" w16cid:durableId="1230534807">
-    <w:abstractNumId w:val="25"/>
+    <w:abstractNumId w:val="26"/>
   </w:num>
   <w:num w:numId="9" w16cid:durableId="300312285">
     <w:abstractNumId w:val="23"/>
@@ -20094,7 +21466,7 @@
     <w:abstractNumId w:val="0"/>
   </w:num>
   <w:num w:numId="12" w16cid:durableId="101145338">
-    <w:abstractNumId w:val="26"/>
+    <w:abstractNumId w:val="27"/>
   </w:num>
   <w:num w:numId="13" w16cid:durableId="533687697">
     <w:abstractNumId w:val="19"/>
@@ -20103,7 +21475,7 @@
     <w:abstractNumId w:val="16"/>
   </w:num>
   <w:num w:numId="15" w16cid:durableId="568151511">
-    <w:abstractNumId w:val="29"/>
+    <w:abstractNumId w:val="30"/>
   </w:num>
   <w:num w:numId="16" w16cid:durableId="1589732298">
     <w:abstractNumId w:val="5"/>
@@ -20112,7 +21484,7 @@
     <w:abstractNumId w:val="11"/>
   </w:num>
   <w:num w:numId="18" w16cid:durableId="50884684">
-    <w:abstractNumId w:val="27"/>
+    <w:abstractNumId w:val="28"/>
   </w:num>
   <w:num w:numId="19" w16cid:durableId="1574316008">
     <w:abstractNumId w:val="4"/>
@@ -20124,13 +21496,13 @@
     <w:abstractNumId w:val="17"/>
   </w:num>
   <w:num w:numId="22" w16cid:durableId="2033610906">
-    <w:abstractNumId w:val="24"/>
+    <w:abstractNumId w:val="25"/>
   </w:num>
   <w:num w:numId="23" w16cid:durableId="829562941">
     <w:abstractNumId w:val="15"/>
   </w:num>
   <w:num w:numId="24" w16cid:durableId="504397097">
-    <w:abstractNumId w:val="28"/>
+    <w:abstractNumId w:val="29"/>
   </w:num>
   <w:num w:numId="25" w16cid:durableId="1319336483">
     <w:abstractNumId w:val="20"/>
@@ -20149,6 +21521,9 @@
   </w:num>
   <w:num w:numId="30" w16cid:durableId="1568569997">
     <w:abstractNumId w:val="22"/>
+  </w:num>
+  <w:num w:numId="31" w16cid:durableId="714307384">
+    <w:abstractNumId w:val="24"/>
   </w:num>
 </w:numbering>
 </file>
@@ -20551,6 +21926,7 @@
   <w:style w:type="paragraph" w:default="1" w:styleId="Normal">
     <w:name w:val="Normal"/>
     <w:qFormat/>
+    <w:rsid w:val="00BD2A95"/>
   </w:style>
   <w:style w:type="paragraph" w:styleId="Ttulo1">
     <w:name w:val="heading 1"/>

</xml_diff>

<commit_message>
Interactividad y Coloración Avanzadas de un Dashboard
</commit_message>
<xml_diff>
--- a/Tableau/Sección 5; Cálculos de Tablas, Dashboards Avanzados, Storytelling/Cálculos de Tablas, Dashboards Avanzados, Storytelling.docx
+++ b/Tableau/Sección 5; Cálculos de Tablas, Dashboards Avanzados, Storytelling/Cálculos de Tablas, Dashboards Avanzados, Storytelling.docx
@@ -17498,16 +17498,7 @@
           <w:sz w:val="20"/>
           <w:szCs w:val="20"/>
         </w:rPr>
-        <w:t xml:space="preserve">tipo obrero en el </w:t>
-      </w:r>
-      <w:r>
-        <w:rPr>
-          <w:rFonts w:ascii="Times" w:eastAsia="Times" w:hAnsi="Times"/>
-          <w:color w:val="000000"/>
-          <w:sz w:val="20"/>
-          <w:szCs w:val="20"/>
-        </w:rPr>
-        <w:t>siglo 1</w:t>
+        <w:t>tipo obrero en el siglo 1</w:t>
       </w:r>
       <w:r>
         <w:rPr>
@@ -18545,8 +18536,1980 @@
         </w:rPr>
       </w:pPr>
     </w:p>
+    <w:p>
+      <w:pPr>
+        <w:pStyle w:val="Ttulo2"/>
+        <w:numPr>
+          <w:ilvl w:val="0"/>
+          <w:numId w:val="3"/>
+        </w:numPr>
+        <w:rPr>
+          <w:rFonts w:ascii="Times" w:eastAsia="Times" w:hAnsi="Times" w:cs="Times"/>
+          <w:b/>
+          <w:bCs/>
+          <w:color w:val="000000" w:themeColor="text1"/>
+          <w:sz w:val="24"/>
+          <w:szCs w:val="24"/>
+        </w:rPr>
+      </w:pPr>
+      <w:r>
+        <w:rPr>
+          <w:rFonts w:ascii="Times" w:eastAsia="Times" w:hAnsi="Times" w:cs="Times"/>
+          <w:b/>
+          <w:bCs/>
+          <w:color w:val="000000" w:themeColor="text1"/>
+          <w:sz w:val="24"/>
+          <w:szCs w:val="24"/>
+        </w:rPr>
+        <w:t xml:space="preserve">Creando un </w:t>
+      </w:r>
+      <w:r>
+        <w:rPr>
+          <w:rFonts w:ascii="Times" w:eastAsia="Times" w:hAnsi="Times" w:cs="Times"/>
+          <w:b/>
+          <w:bCs/>
+          <w:color w:val="000000" w:themeColor="text1"/>
+          <w:sz w:val="24"/>
+          <w:szCs w:val="24"/>
+        </w:rPr>
+        <w:t>Dashboard de Segmentación de Clientes</w:t>
+      </w:r>
+    </w:p>
+    <w:p>
+      <w:pPr>
+        <w:rPr>
+          <w:rFonts w:ascii="Times" w:eastAsia="Times" w:hAnsi="Times"/>
+          <w:color w:val="000000"/>
+          <w:sz w:val="20"/>
+          <w:szCs w:val="20"/>
+        </w:rPr>
+      </w:pPr>
+      <w:r>
+        <w:rPr>
+          <w:rFonts w:ascii="Times" w:eastAsia="Times" w:hAnsi="Times"/>
+          <w:color w:val="000000"/>
+          <w:sz w:val="20"/>
+          <w:szCs w:val="20"/>
+        </w:rPr>
+        <w:br/>
+      </w:r>
+      <w:r>
+        <w:rPr>
+          <w:rFonts w:ascii="Times" w:eastAsia="Times" w:hAnsi="Times"/>
+          <w:color w:val="000000"/>
+          <w:sz w:val="20"/>
+          <w:szCs w:val="20"/>
+        </w:rPr>
+        <w:t xml:space="preserve">Ahora verá </w:t>
+      </w:r>
+      <w:r>
+        <w:rPr>
+          <w:rFonts w:ascii="Times" w:eastAsia="Times" w:hAnsi="Times"/>
+          <w:color w:val="000000"/>
+          <w:sz w:val="20"/>
+          <w:szCs w:val="20"/>
+        </w:rPr>
+        <w:t>reflejado el resultado de</w:t>
+      </w:r>
+      <w:r>
+        <w:rPr>
+          <w:rFonts w:ascii="Times" w:eastAsia="Times" w:hAnsi="Times"/>
+          <w:color w:val="000000"/>
+          <w:sz w:val="20"/>
+          <w:szCs w:val="20"/>
+        </w:rPr>
+        <w:t xml:space="preserve"> hacer uso de nuestras cinco visualizaciones para crear un Dashboard con ellas</w:t>
+      </w:r>
+      <w:r>
+        <w:rPr>
+          <w:rFonts w:ascii="Times" w:eastAsia="Times" w:hAnsi="Times"/>
+          <w:color w:val="000000"/>
+          <w:sz w:val="20"/>
+          <w:szCs w:val="20"/>
+        </w:rPr>
+        <w:t>. El Dashboard, como bien se imagina</w:t>
+      </w:r>
+      <w:r>
+        <w:rPr>
+          <w:rFonts w:ascii="Times" w:eastAsia="Times" w:hAnsi="Times"/>
+          <w:color w:val="000000"/>
+          <w:sz w:val="20"/>
+          <w:szCs w:val="20"/>
+        </w:rPr>
+        <w:t>rá</w:t>
+      </w:r>
+      <w:r>
+        <w:rPr>
+          <w:rFonts w:ascii="Times" w:eastAsia="Times" w:hAnsi="Times"/>
+          <w:color w:val="000000"/>
+          <w:sz w:val="20"/>
+          <w:szCs w:val="20"/>
+        </w:rPr>
+        <w:t xml:space="preserve">, presentará </w:t>
+      </w:r>
+      <w:r>
+        <w:rPr>
+          <w:rFonts w:ascii="Times" w:eastAsia="Times" w:hAnsi="Times"/>
+          <w:color w:val="000000"/>
+          <w:sz w:val="20"/>
+          <w:szCs w:val="20"/>
+        </w:rPr>
+        <w:t xml:space="preserve">todas las segmentaciones demográficas de los clientes de un banco </w:t>
+      </w:r>
+      <w:r>
+        <w:rPr>
+          <w:rFonts w:ascii="Times" w:eastAsia="Times" w:hAnsi="Times"/>
+          <w:color w:val="000000"/>
+          <w:sz w:val="20"/>
+          <w:szCs w:val="20"/>
+        </w:rPr>
+        <w:t xml:space="preserve">del Reino Unido: </w:t>
+      </w:r>
+      <w:r>
+        <w:rPr>
+          <w:rFonts w:ascii="Times" w:eastAsia="Times" w:hAnsi="Times"/>
+          <w:color w:val="000000"/>
+          <w:sz w:val="20"/>
+          <w:szCs w:val="20"/>
+        </w:rPr>
+        <w:t xml:space="preserve">Segmentación por Región, Edad, Balance (Cuenta Bancaria), Genero &amp; Clasificación de Trabajo. </w:t>
+      </w:r>
+    </w:p>
+    <w:p>
+      <w:pPr>
+        <w:rPr>
+          <w:rFonts w:ascii="Times" w:eastAsia="Times" w:hAnsi="Times"/>
+          <w:i/>
+          <w:iCs/>
+          <w:color w:val="000000"/>
+          <w:sz w:val="20"/>
+          <w:szCs w:val="20"/>
+        </w:rPr>
+      </w:pPr>
+      <w:r>
+        <w:rPr>
+          <w:rFonts w:ascii="Times" w:eastAsia="Times" w:hAnsi="Times"/>
+          <w:color w:val="000000"/>
+          <w:sz w:val="20"/>
+          <w:szCs w:val="20"/>
+        </w:rPr>
+        <w:t>El tamaño del Dashboard que a continuación ve</w:t>
+      </w:r>
+      <w:r>
+        <w:rPr>
+          <w:rFonts w:ascii="Times" w:eastAsia="Times" w:hAnsi="Times"/>
+          <w:color w:val="000000"/>
+          <w:sz w:val="20"/>
+          <w:szCs w:val="20"/>
+        </w:rPr>
+        <w:t xml:space="preserve">rá se configuró de forma </w:t>
+      </w:r>
+      <w:r>
+        <w:rPr>
+          <w:rFonts w:ascii="Times" w:eastAsia="Times" w:hAnsi="Times"/>
+          <w:i/>
+          <w:iCs/>
+          <w:color w:val="000000"/>
+          <w:sz w:val="20"/>
+          <w:szCs w:val="20"/>
+        </w:rPr>
+        <w:t xml:space="preserve">automática. </w:t>
+      </w:r>
+    </w:p>
+    <w:p>
+      <w:pPr>
+        <w:rPr>
+          <w:rFonts w:ascii="Times" w:eastAsia="Times" w:hAnsi="Times"/>
+          <w:color w:val="000000"/>
+          <w:sz w:val="20"/>
+          <w:szCs w:val="20"/>
+        </w:rPr>
+      </w:pPr>
+      <w:r>
+        <w:rPr>
+          <w:rFonts w:ascii="Times" w:eastAsia="Times" w:hAnsi="Times"/>
+          <w:noProof/>
+          <w:color w:val="000000"/>
+          <w:sz w:val="20"/>
+          <w:szCs w:val="20"/>
+        </w:rPr>
+        <w:drawing>
+          <wp:inline distT="0" distB="0" distL="0" distR="0" wp14:anchorId="354EFF8C" wp14:editId="2BB8DBFB">
+            <wp:extent cx="2010056" cy="714475"/>
+            <wp:effectExtent l="0" t="0" r="9525" b="9525"/>
+            <wp:docPr id="45" name="Imagen 45" descr="Interfaz de usuario gráfica, Texto, Aplicación&#10;&#10;Descripción generada automáticamente"/>
+            <wp:cNvGraphicFramePr>
+              <a:graphicFrameLocks xmlns:a="http://schemas.openxmlformats.org/drawingml/2006/main" noChangeAspect="1"/>
+            </wp:cNvGraphicFramePr>
+            <a:graphic xmlns:a="http://schemas.openxmlformats.org/drawingml/2006/main">
+              <a:graphicData uri="http://schemas.openxmlformats.org/drawingml/2006/picture">
+                <pic:pic xmlns:pic="http://schemas.openxmlformats.org/drawingml/2006/picture">
+                  <pic:nvPicPr>
+                    <pic:cNvPr id="45" name="Imagen 45" descr="Interfaz de usuario gráfica, Texto, Aplicación&#10;&#10;Descripción generada automáticamente"/>
+                    <pic:cNvPicPr/>
+                  </pic:nvPicPr>
+                  <pic:blipFill>
+                    <a:blip r:embed="rId50">
+                      <a:extLst>
+                        <a:ext uri="{28A0092B-C50C-407E-A947-70E740481C1C}">
+                          <a14:useLocalDpi xmlns:a14="http://schemas.microsoft.com/office/drawing/2010/main" val="0"/>
+                        </a:ext>
+                      </a:extLst>
+                    </a:blip>
+                    <a:stretch>
+                      <a:fillRect/>
+                    </a:stretch>
+                  </pic:blipFill>
+                  <pic:spPr>
+                    <a:xfrm>
+                      <a:off x="0" y="0"/>
+                      <a:ext cx="2010056" cy="714475"/>
+                    </a:xfrm>
+                    <a:prstGeom prst="rect">
+                      <a:avLst/>
+                    </a:prstGeom>
+                  </pic:spPr>
+                </pic:pic>
+              </a:graphicData>
+            </a:graphic>
+          </wp:inline>
+        </w:drawing>
+      </w:r>
+    </w:p>
+    <w:p>
+      <w:pPr>
+        <w:rPr>
+          <w:rFonts w:ascii="Times" w:eastAsia="Times" w:hAnsi="Times"/>
+          <w:color w:val="000000"/>
+          <w:sz w:val="20"/>
+          <w:szCs w:val="20"/>
+        </w:rPr>
+      </w:pPr>
+      <w:r>
+        <w:rPr>
+          <w:rFonts w:ascii="Times" w:eastAsia="Times" w:hAnsi="Times"/>
+          <w:color w:val="000000"/>
+          <w:sz w:val="20"/>
+          <w:szCs w:val="20"/>
+        </w:rPr>
+        <w:t xml:space="preserve">En </w:t>
+      </w:r>
+      <w:r>
+        <w:rPr>
+          <w:rFonts w:ascii="Times" w:eastAsia="Times" w:hAnsi="Times"/>
+          <w:i/>
+          <w:iCs/>
+          <w:color w:val="000000"/>
+          <w:sz w:val="20"/>
+          <w:szCs w:val="20"/>
+        </w:rPr>
+        <w:t>Automático</w:t>
+      </w:r>
+      <w:r>
+        <w:rPr>
+          <w:rFonts w:ascii="Times" w:eastAsia="Times" w:hAnsi="Times"/>
+          <w:color w:val="000000"/>
+          <w:sz w:val="20"/>
+          <w:szCs w:val="20"/>
+        </w:rPr>
+        <w:t xml:space="preserve">, generalmente, se asume todo el espacio posible </w:t>
+      </w:r>
+      <w:r>
+        <w:rPr>
+          <w:rFonts w:ascii="Times" w:eastAsia="Times" w:hAnsi="Times"/>
+          <w:color w:val="000000"/>
+          <w:sz w:val="20"/>
+          <w:szCs w:val="20"/>
+        </w:rPr>
+        <w:t>para ocupar el dashboard en cuestión.</w:t>
+      </w:r>
+    </w:p>
+    <w:p>
+      <w:pPr>
+        <w:pStyle w:val="Ttulo3"/>
+        <w:rPr>
+          <w:rFonts w:ascii="Times" w:eastAsia="Times" w:hAnsi="Times" w:cs="Times"/>
+          <w:b/>
+          <w:bCs/>
+          <w:color w:val="000000" w:themeColor="text1"/>
+          <w:sz w:val="22"/>
+          <w:szCs w:val="22"/>
+        </w:rPr>
+      </w:pPr>
+      <w:r>
+        <w:rPr>
+          <w:rFonts w:ascii="Times" w:eastAsia="Times" w:hAnsi="Times" w:cs="Times"/>
+          <w:b/>
+          <w:bCs/>
+          <w:color w:val="000000" w:themeColor="text1"/>
+          <w:sz w:val="22"/>
+          <w:szCs w:val="22"/>
+        </w:rPr>
+        <w:lastRenderedPageBreak/>
+        <w:t xml:space="preserve">Resultado: Dashboard de Segmentación </w:t>
+      </w:r>
+      <w:r>
+        <w:rPr>
+          <w:rFonts w:ascii="Times" w:eastAsia="Times" w:hAnsi="Times" w:cs="Times"/>
+          <w:b/>
+          <w:bCs/>
+          <w:color w:val="000000" w:themeColor="text1"/>
+          <w:sz w:val="22"/>
+          <w:szCs w:val="22"/>
+        </w:rPr>
+        <w:t>de Clientes</w:t>
+      </w:r>
+    </w:p>
+    <w:p>
+      <w:pPr>
+        <w:rPr>
+          <w:rFonts w:ascii="Times" w:eastAsia="Times" w:hAnsi="Times"/>
+          <w:color w:val="000000"/>
+          <w:sz w:val="20"/>
+          <w:szCs w:val="20"/>
+        </w:rPr>
+      </w:pPr>
+    </w:p>
+    <w:p>
+      <w:pPr>
+        <w:rPr>
+          <w:rFonts w:ascii="Times" w:eastAsia="Times" w:hAnsi="Times"/>
+          <w:color w:val="000000"/>
+          <w:sz w:val="20"/>
+          <w:szCs w:val="20"/>
+        </w:rPr>
+      </w:pPr>
+      <w:r>
+        <w:rPr>
+          <w:rFonts w:ascii="Times" w:eastAsia="Times" w:hAnsi="Times"/>
+          <w:noProof/>
+          <w:color w:val="000000"/>
+          <w:sz w:val="20"/>
+          <w:szCs w:val="20"/>
+        </w:rPr>
+        <w:drawing>
+          <wp:inline distT="0" distB="0" distL="0" distR="0" wp14:anchorId="7B53E96B" wp14:editId="3D8D0B9E">
+            <wp:extent cx="5612130" cy="2883535"/>
+            <wp:effectExtent l="0" t="0" r="7620" b="0"/>
+            <wp:docPr id="36" name="Imagen 36" descr="Gráfico, Gráfico de barras, Histograma&#10;&#10;Descripción generada automáticamente"/>
+            <wp:cNvGraphicFramePr>
+              <a:graphicFrameLocks xmlns:a="http://schemas.openxmlformats.org/drawingml/2006/main" noChangeAspect="1"/>
+            </wp:cNvGraphicFramePr>
+            <a:graphic xmlns:a="http://schemas.openxmlformats.org/drawingml/2006/main">
+              <a:graphicData uri="http://schemas.openxmlformats.org/drawingml/2006/picture">
+                <pic:pic xmlns:pic="http://schemas.openxmlformats.org/drawingml/2006/picture">
+                  <pic:nvPicPr>
+                    <pic:cNvPr id="36" name="Imagen 36" descr="Gráfico, Gráfico de barras, Histograma&#10;&#10;Descripción generada automáticamente"/>
+                    <pic:cNvPicPr/>
+                  </pic:nvPicPr>
+                  <pic:blipFill>
+                    <a:blip r:embed="rId51" cstate="print">
+                      <a:extLst>
+                        <a:ext uri="{28A0092B-C50C-407E-A947-70E740481C1C}">
+                          <a14:useLocalDpi xmlns:a14="http://schemas.microsoft.com/office/drawing/2010/main" val="0"/>
+                        </a:ext>
+                      </a:extLst>
+                    </a:blip>
+                    <a:stretch>
+                      <a:fillRect/>
+                    </a:stretch>
+                  </pic:blipFill>
+                  <pic:spPr>
+                    <a:xfrm>
+                      <a:off x="0" y="0"/>
+                      <a:ext cx="5612130" cy="2883535"/>
+                    </a:xfrm>
+                    <a:prstGeom prst="rect">
+                      <a:avLst/>
+                    </a:prstGeom>
+                  </pic:spPr>
+                </pic:pic>
+              </a:graphicData>
+            </a:graphic>
+          </wp:inline>
+        </w:drawing>
+      </w:r>
+    </w:p>
+    <w:p>
+      <w:pPr>
+        <w:rPr>
+          <w:rFonts w:ascii="Times" w:eastAsia="Times" w:hAnsi="Times"/>
+          <w:color w:val="000000"/>
+          <w:sz w:val="20"/>
+          <w:szCs w:val="20"/>
+        </w:rPr>
+      </w:pPr>
+    </w:p>
+    <w:p>
+      <w:pPr>
+        <w:rPr>
+          <w:rFonts w:ascii="Times" w:eastAsia="Times" w:hAnsi="Times"/>
+          <w:color w:val="000000"/>
+          <w:sz w:val="20"/>
+          <w:szCs w:val="20"/>
+        </w:rPr>
+      </w:pPr>
+      <w:r>
+        <w:rPr>
+          <w:rFonts w:ascii="Times" w:eastAsia="Times" w:hAnsi="Times"/>
+          <w:color w:val="000000"/>
+          <w:sz w:val="20"/>
+          <w:szCs w:val="20"/>
+        </w:rPr>
+        <w:t xml:space="preserve">Cualquier cambio que quiera hacer sobre una de </w:t>
+      </w:r>
+      <w:r>
+        <w:rPr>
+          <w:rFonts w:ascii="Times" w:eastAsia="Times" w:hAnsi="Times"/>
+          <w:color w:val="000000"/>
+          <w:sz w:val="20"/>
+          <w:szCs w:val="20"/>
+        </w:rPr>
+        <w:t>sus</w:t>
+      </w:r>
+      <w:r>
+        <w:rPr>
+          <w:rFonts w:ascii="Times" w:eastAsia="Times" w:hAnsi="Times"/>
+          <w:color w:val="000000"/>
+          <w:sz w:val="20"/>
+          <w:szCs w:val="20"/>
+        </w:rPr>
+        <w:t xml:space="preserve"> cinco visualizaciones,</w:t>
+      </w:r>
+      <w:r>
+        <w:rPr>
+          <w:rFonts w:ascii="Times" w:eastAsia="Times" w:hAnsi="Times"/>
+          <w:color w:val="000000"/>
+          <w:sz w:val="20"/>
+          <w:szCs w:val="20"/>
+        </w:rPr>
+        <w:t xml:space="preserve"> para que se refleje directamente sobre su </w:t>
+      </w:r>
+      <w:r>
+        <w:rPr>
+          <w:rFonts w:ascii="Times" w:eastAsia="Times" w:hAnsi="Times"/>
+          <w:i/>
+          <w:iCs/>
+          <w:color w:val="000000"/>
+          <w:sz w:val="20"/>
+          <w:szCs w:val="20"/>
+        </w:rPr>
+        <w:t>dashboard</w:t>
+      </w:r>
+      <w:r>
+        <w:rPr>
+          <w:rFonts w:ascii="Times" w:eastAsia="Times" w:hAnsi="Times"/>
+          <w:color w:val="000000"/>
+          <w:sz w:val="20"/>
+          <w:szCs w:val="20"/>
+        </w:rPr>
+        <w:t>,</w:t>
+      </w:r>
+      <w:r>
+        <w:rPr>
+          <w:rFonts w:ascii="Times" w:eastAsia="Times" w:hAnsi="Times"/>
+          <w:color w:val="000000"/>
+          <w:sz w:val="20"/>
+          <w:szCs w:val="20"/>
+        </w:rPr>
+        <w:t xml:space="preserve"> debe hacerlo directamente sobre </w:t>
+      </w:r>
+      <w:r>
+        <w:rPr>
+          <w:rFonts w:ascii="Times" w:eastAsia="Times" w:hAnsi="Times"/>
+          <w:color w:val="000000"/>
+          <w:sz w:val="20"/>
+          <w:szCs w:val="20"/>
+        </w:rPr>
+        <w:t>la</w:t>
+      </w:r>
+      <w:r>
+        <w:rPr>
+          <w:rFonts w:ascii="Times" w:eastAsia="Times" w:hAnsi="Times"/>
+          <w:color w:val="000000"/>
+          <w:sz w:val="20"/>
+          <w:szCs w:val="20"/>
+        </w:rPr>
+        <w:t xml:space="preserve"> </w:t>
+      </w:r>
+      <w:r>
+        <w:rPr>
+          <w:rFonts w:ascii="Times" w:eastAsia="Times" w:hAnsi="Times"/>
+          <w:i/>
+          <w:iCs/>
+          <w:color w:val="000000"/>
+          <w:sz w:val="20"/>
+          <w:szCs w:val="20"/>
+        </w:rPr>
+        <w:t xml:space="preserve">Worksheet </w:t>
+      </w:r>
+      <w:r>
+        <w:rPr>
+          <w:rFonts w:ascii="Times" w:eastAsia="Times" w:hAnsi="Times"/>
+          <w:color w:val="000000"/>
+          <w:sz w:val="20"/>
+          <w:szCs w:val="20"/>
+        </w:rPr>
+        <w:t>en particular</w:t>
+      </w:r>
+      <w:r>
+        <w:rPr>
+          <w:rFonts w:ascii="Times" w:eastAsia="Times" w:hAnsi="Times"/>
+          <w:color w:val="000000"/>
+          <w:sz w:val="20"/>
+          <w:szCs w:val="20"/>
+        </w:rPr>
+        <w:t xml:space="preserve">. </w:t>
+      </w:r>
+      <w:r>
+        <w:rPr>
+          <w:rFonts w:ascii="Times" w:eastAsia="Times" w:hAnsi="Times"/>
+          <w:color w:val="000000"/>
+          <w:sz w:val="20"/>
+          <w:szCs w:val="20"/>
+        </w:rPr>
+        <w:br/>
+      </w:r>
+    </w:p>
+    <w:p>
+      <w:pPr>
+        <w:pStyle w:val="Ttulo2"/>
+        <w:numPr>
+          <w:ilvl w:val="0"/>
+          <w:numId w:val="3"/>
+        </w:numPr>
+        <w:rPr>
+          <w:rFonts w:ascii="Times" w:eastAsia="Times" w:hAnsi="Times" w:cs="Times"/>
+          <w:b/>
+          <w:bCs/>
+          <w:color w:val="000000" w:themeColor="text1"/>
+          <w:sz w:val="24"/>
+          <w:szCs w:val="24"/>
+        </w:rPr>
+      </w:pPr>
+      <w:r>
+        <w:rPr>
+          <w:rFonts w:ascii="Times" w:eastAsia="Times" w:hAnsi="Times" w:cs="Times"/>
+          <w:b/>
+          <w:bCs/>
+          <w:color w:val="000000" w:themeColor="text1"/>
+          <w:sz w:val="24"/>
+          <w:szCs w:val="24"/>
+        </w:rPr>
+        <w:t>Interactividad y Coloración Avanzadas de un Dashboard</w:t>
+      </w:r>
+      <w:r>
+        <w:rPr>
+          <w:rFonts w:ascii="Times" w:eastAsia="Times" w:hAnsi="Times" w:cs="Times"/>
+          <w:b/>
+          <w:bCs/>
+          <w:color w:val="000000" w:themeColor="text1"/>
+          <w:sz w:val="24"/>
+          <w:szCs w:val="24"/>
+        </w:rPr>
+        <w:br/>
+      </w:r>
+    </w:p>
+    <w:p>
+      <w:pPr>
+        <w:pStyle w:val="Ttulo3"/>
+        <w:rPr>
+          <w:rFonts w:ascii="Times" w:eastAsia="Times" w:hAnsi="Times" w:cs="Times"/>
+          <w:b/>
+          <w:bCs/>
+          <w:color w:val="000000" w:themeColor="text1"/>
+          <w:sz w:val="22"/>
+          <w:szCs w:val="22"/>
+        </w:rPr>
+      </w:pPr>
+      <w:r>
+        <w:rPr>
+          <w:rFonts w:ascii="Times" w:eastAsia="Times" w:hAnsi="Times" w:cs="Times"/>
+          <w:b/>
+          <w:bCs/>
+          <w:color w:val="000000" w:themeColor="text1"/>
+          <w:sz w:val="22"/>
+          <w:szCs w:val="22"/>
+        </w:rPr>
+        <w:t>Uso de Filtros Interactivos</w:t>
+      </w:r>
+      <w:r>
+        <w:rPr>
+          <w:rFonts w:ascii="Times" w:eastAsia="Times" w:hAnsi="Times" w:cs="Times"/>
+          <w:b/>
+          <w:bCs/>
+          <w:color w:val="000000" w:themeColor="text1"/>
+          <w:sz w:val="22"/>
+          <w:szCs w:val="22"/>
+        </w:rPr>
+        <w:br/>
+      </w:r>
+    </w:p>
+    <w:p>
+      <w:pPr>
+        <w:rPr>
+          <w:rFonts w:ascii="Times" w:hAnsi="Times" w:cs="Times"/>
+          <w:sz w:val="20"/>
+          <w:szCs w:val="20"/>
+        </w:rPr>
+      </w:pPr>
+      <w:r>
+        <w:rPr>
+          <w:rFonts w:ascii="Times" w:hAnsi="Times" w:cs="Times"/>
+          <w:sz w:val="20"/>
+          <w:szCs w:val="20"/>
+        </w:rPr>
+        <w:t xml:space="preserve">En principio </w:t>
+      </w:r>
+      <w:r>
+        <w:rPr>
+          <w:rFonts w:ascii="Times" w:hAnsi="Times" w:cs="Times"/>
+          <w:sz w:val="20"/>
+          <w:szCs w:val="20"/>
+        </w:rPr>
+        <w:t>configuremos</w:t>
+      </w:r>
+      <w:r>
+        <w:rPr>
+          <w:rFonts w:ascii="Times" w:hAnsi="Times" w:cs="Times"/>
+          <w:sz w:val="20"/>
+          <w:szCs w:val="20"/>
+        </w:rPr>
+        <w:t xml:space="preserve"> </w:t>
+      </w:r>
+      <w:r>
+        <w:rPr>
+          <w:rFonts w:ascii="Times" w:hAnsi="Times" w:cs="Times"/>
+          <w:sz w:val="20"/>
+          <w:szCs w:val="20"/>
+        </w:rPr>
+        <w:t xml:space="preserve">un </w:t>
+      </w:r>
+      <w:r>
+        <w:rPr>
+          <w:rFonts w:ascii="Times" w:hAnsi="Times" w:cs="Times"/>
+          <w:sz w:val="20"/>
+          <w:szCs w:val="20"/>
+        </w:rPr>
+        <w:t>filtr</w:t>
+      </w:r>
+      <w:r>
+        <w:rPr>
+          <w:rFonts w:ascii="Times" w:hAnsi="Times" w:cs="Times"/>
+          <w:sz w:val="20"/>
+          <w:szCs w:val="20"/>
+        </w:rPr>
+        <w:t>o en c</w:t>
+      </w:r>
+      <w:r>
+        <w:rPr>
+          <w:rFonts w:ascii="Times" w:hAnsi="Times" w:cs="Times"/>
+          <w:sz w:val="20"/>
+          <w:szCs w:val="20"/>
+        </w:rPr>
+        <w:t>ada una de las cinco visualizaciones de su Dashboard</w:t>
+      </w:r>
+      <w:r>
+        <w:rPr>
+          <w:rFonts w:ascii="Times" w:hAnsi="Times" w:cs="Times"/>
+          <w:sz w:val="20"/>
+          <w:szCs w:val="20"/>
+        </w:rPr>
+        <w:t xml:space="preserve">. </w:t>
+      </w:r>
+      <w:r>
+        <w:rPr>
+          <w:rFonts w:ascii="Times" w:hAnsi="Times" w:cs="Times"/>
+          <w:sz w:val="20"/>
+          <w:szCs w:val="20"/>
+        </w:rPr>
+        <w:t xml:space="preserve">La idea es la siguiente: </w:t>
+      </w:r>
+      <w:r>
+        <w:rPr>
+          <w:rFonts w:ascii="Times" w:hAnsi="Times" w:cs="Times"/>
+          <w:sz w:val="20"/>
+          <w:szCs w:val="20"/>
+        </w:rPr>
+        <w:t>S</w:t>
+      </w:r>
+      <w:r>
+        <w:rPr>
+          <w:rFonts w:ascii="Times" w:hAnsi="Times" w:cs="Times"/>
+          <w:sz w:val="20"/>
+          <w:szCs w:val="20"/>
+        </w:rPr>
+        <w:t>i</w:t>
+      </w:r>
+      <w:r>
+        <w:rPr>
+          <w:rFonts w:ascii="Times" w:hAnsi="Times" w:cs="Times"/>
+          <w:sz w:val="20"/>
+          <w:szCs w:val="20"/>
+        </w:rPr>
+        <w:t xml:space="preserve"> hace clic en algún </w:t>
+      </w:r>
+      <w:r>
+        <w:rPr>
+          <w:rFonts w:ascii="Times" w:hAnsi="Times" w:cs="Times"/>
+          <w:sz w:val="20"/>
+          <w:szCs w:val="20"/>
+        </w:rPr>
+        <w:t xml:space="preserve">punto de dato </w:t>
+      </w:r>
+      <w:r>
+        <w:rPr>
+          <w:rFonts w:ascii="Times" w:hAnsi="Times" w:cs="Times"/>
+          <w:i/>
+          <w:iCs/>
+          <w:sz w:val="20"/>
+          <w:szCs w:val="20"/>
+        </w:rPr>
+        <w:t>(data point)</w:t>
+      </w:r>
+      <w:r>
+        <w:rPr>
+          <w:rFonts w:ascii="Times" w:hAnsi="Times" w:cs="Times"/>
+          <w:sz w:val="20"/>
+          <w:szCs w:val="20"/>
+        </w:rPr>
+        <w:t>,</w:t>
+      </w:r>
+      <w:r>
+        <w:rPr>
+          <w:rFonts w:ascii="Times" w:hAnsi="Times" w:cs="Times"/>
+          <w:sz w:val="20"/>
+          <w:szCs w:val="20"/>
+        </w:rPr>
+        <w:t xml:space="preserve"> de </w:t>
+      </w:r>
+      <w:r>
+        <w:rPr>
+          <w:rFonts w:ascii="Times" w:hAnsi="Times" w:cs="Times"/>
+          <w:sz w:val="20"/>
+          <w:szCs w:val="20"/>
+        </w:rPr>
+        <w:t xml:space="preserve">alguna de las </w:t>
+      </w:r>
+      <w:r>
+        <w:rPr>
+          <w:rFonts w:ascii="Times" w:hAnsi="Times" w:cs="Times"/>
+          <w:sz w:val="20"/>
+          <w:szCs w:val="20"/>
+        </w:rPr>
+        <w:t xml:space="preserve">cinco visualizaciones de su Dashboard, el punto de dato en cuestión se filtrará y </w:t>
+      </w:r>
+      <w:r>
+        <w:rPr>
+          <w:rFonts w:ascii="Times" w:hAnsi="Times" w:cs="Times"/>
+          <w:sz w:val="20"/>
+          <w:szCs w:val="20"/>
+        </w:rPr>
+        <w:t xml:space="preserve">hará que la información </w:t>
+      </w:r>
+      <w:r>
+        <w:rPr>
+          <w:rFonts w:ascii="Times" w:hAnsi="Times" w:cs="Times"/>
+          <w:sz w:val="20"/>
+          <w:szCs w:val="20"/>
+        </w:rPr>
+        <w:t>de los</w:t>
+      </w:r>
+      <w:r>
+        <w:rPr>
+          <w:rFonts w:ascii="Times" w:hAnsi="Times" w:cs="Times"/>
+          <w:sz w:val="20"/>
+          <w:szCs w:val="20"/>
+        </w:rPr>
+        <w:t xml:space="preserve"> datos de las demás visualizaciones </w:t>
+      </w:r>
+      <w:r>
+        <w:rPr>
+          <w:rFonts w:ascii="Times" w:hAnsi="Times" w:cs="Times"/>
+          <w:sz w:val="20"/>
+          <w:szCs w:val="20"/>
+        </w:rPr>
+        <w:t>se correspondan</w:t>
+      </w:r>
+      <w:r>
+        <w:rPr>
+          <w:rFonts w:ascii="Times" w:hAnsi="Times" w:cs="Times"/>
+          <w:sz w:val="20"/>
+          <w:szCs w:val="20"/>
+        </w:rPr>
+        <w:t xml:space="preserve"> a la información</w:t>
+      </w:r>
+      <w:r>
+        <w:rPr>
+          <w:rFonts w:ascii="Times" w:hAnsi="Times" w:cs="Times"/>
+          <w:sz w:val="20"/>
+          <w:szCs w:val="20"/>
+        </w:rPr>
+        <w:t xml:space="preserve"> </w:t>
+      </w:r>
+      <w:r>
+        <w:rPr>
+          <w:rFonts w:ascii="Times" w:hAnsi="Times" w:cs="Times"/>
+          <w:sz w:val="20"/>
+          <w:szCs w:val="20"/>
+        </w:rPr>
+        <w:t>de</w:t>
+      </w:r>
+      <w:r>
+        <w:rPr>
+          <w:rFonts w:ascii="Times" w:hAnsi="Times" w:cs="Times"/>
+          <w:sz w:val="20"/>
+          <w:szCs w:val="20"/>
+        </w:rPr>
+        <w:t>l punto de dato filtrado</w:t>
+      </w:r>
+      <w:r>
+        <w:rPr>
+          <w:rFonts w:ascii="Times" w:hAnsi="Times" w:cs="Times"/>
+          <w:sz w:val="20"/>
+          <w:szCs w:val="20"/>
+        </w:rPr>
+        <w:t xml:space="preserve"> de su visualización seleccionada</w:t>
+      </w:r>
+      <w:r>
+        <w:rPr>
+          <w:rFonts w:ascii="Times" w:hAnsi="Times" w:cs="Times"/>
+          <w:sz w:val="20"/>
+          <w:szCs w:val="20"/>
+        </w:rPr>
+        <w:t xml:space="preserve">; es decir, que </w:t>
+      </w:r>
+      <w:r>
+        <w:rPr>
+          <w:rFonts w:ascii="Times" w:hAnsi="Times" w:cs="Times"/>
+          <w:sz w:val="20"/>
+          <w:szCs w:val="20"/>
+        </w:rPr>
+        <w:t>se genere</w:t>
+      </w:r>
+      <w:r>
+        <w:rPr>
+          <w:rFonts w:ascii="Times" w:hAnsi="Times" w:cs="Times"/>
+          <w:sz w:val="20"/>
+          <w:szCs w:val="20"/>
+        </w:rPr>
+        <w:t xml:space="preserve"> un filtro </w:t>
+      </w:r>
+      <w:r>
+        <w:rPr>
+          <w:rFonts w:ascii="Times" w:hAnsi="Times" w:cs="Times"/>
+          <w:sz w:val="20"/>
+          <w:szCs w:val="20"/>
+        </w:rPr>
+        <w:t>general</w:t>
+      </w:r>
+      <w:r>
+        <w:rPr>
+          <w:rFonts w:ascii="Times" w:hAnsi="Times" w:cs="Times"/>
+          <w:sz w:val="20"/>
+          <w:szCs w:val="20"/>
+        </w:rPr>
+        <w:t xml:space="preserve"> sobre todo el dashboard</w:t>
+      </w:r>
+      <w:r>
+        <w:rPr>
+          <w:rFonts w:ascii="Times" w:hAnsi="Times" w:cs="Times"/>
+          <w:sz w:val="20"/>
+          <w:szCs w:val="20"/>
+        </w:rPr>
+        <w:t>, sobre todas las visualizaciones,</w:t>
+      </w:r>
+      <w:r>
+        <w:rPr>
+          <w:rFonts w:ascii="Times" w:hAnsi="Times" w:cs="Times"/>
+          <w:sz w:val="20"/>
+          <w:szCs w:val="20"/>
+        </w:rPr>
+        <w:t xml:space="preserve"> que sea congruente </w:t>
+      </w:r>
+      <w:r>
+        <w:rPr>
+          <w:rFonts w:ascii="Times" w:hAnsi="Times" w:cs="Times"/>
+          <w:sz w:val="20"/>
+          <w:szCs w:val="20"/>
+        </w:rPr>
+        <w:t>con</w:t>
+      </w:r>
+      <w:r>
+        <w:rPr>
+          <w:rFonts w:ascii="Times" w:hAnsi="Times" w:cs="Times"/>
+          <w:sz w:val="20"/>
+          <w:szCs w:val="20"/>
+        </w:rPr>
+        <w:t xml:space="preserve"> la información filtrada por su punto de dato seleccionado</w:t>
+      </w:r>
+      <w:r>
+        <w:rPr>
+          <w:rFonts w:ascii="Times" w:hAnsi="Times" w:cs="Times"/>
+          <w:sz w:val="20"/>
+          <w:szCs w:val="20"/>
+        </w:rPr>
+        <w:t>.</w:t>
+      </w:r>
+      <w:r>
+        <w:rPr>
+          <w:rFonts w:ascii="Times" w:hAnsi="Times" w:cs="Times"/>
+          <w:sz w:val="20"/>
+          <w:szCs w:val="20"/>
+        </w:rPr>
+        <w:t xml:space="preserve"> </w:t>
+      </w:r>
+      <w:r>
+        <w:rPr>
+          <w:rFonts w:ascii="Times" w:hAnsi="Times" w:cs="Times"/>
+          <w:sz w:val="20"/>
+          <w:szCs w:val="20"/>
+        </w:rPr>
+        <w:t>E</w:t>
+      </w:r>
+      <w:r>
+        <w:rPr>
+          <w:rFonts w:ascii="Times" w:hAnsi="Times" w:cs="Times"/>
+          <w:sz w:val="20"/>
+          <w:szCs w:val="20"/>
+        </w:rPr>
+        <w:t>sto es exactamente igual a lo que aprendimos hacer en</w:t>
+      </w:r>
+      <w:r>
+        <w:rPr>
+          <w:rFonts w:ascii="Times" w:hAnsi="Times" w:cs="Times"/>
+          <w:sz w:val="20"/>
+          <w:szCs w:val="20"/>
+        </w:rPr>
+        <w:t xml:space="preserve"> la introducción a </w:t>
+      </w:r>
+      <w:r>
+        <w:rPr>
+          <w:rFonts w:ascii="Times" w:hAnsi="Times" w:cs="Times"/>
+          <w:sz w:val="20"/>
+          <w:szCs w:val="20"/>
+        </w:rPr>
+        <w:t xml:space="preserve">los Dashboards Interactivos: </w:t>
+      </w:r>
+      <w:r>
+        <w:rPr>
+          <w:rFonts w:ascii="Times" w:hAnsi="Times" w:cs="Times"/>
+          <w:b/>
+          <w:bCs/>
+          <w:i/>
+          <w:iCs/>
+          <w:sz w:val="20"/>
+          <w:szCs w:val="20"/>
+        </w:rPr>
+        <w:t>Acción Interactiva – Filtro.</w:t>
+      </w:r>
+      <w:r>
+        <w:rPr>
+          <w:rFonts w:ascii="Times" w:hAnsi="Times" w:cs="Times"/>
+          <w:sz w:val="20"/>
+          <w:szCs w:val="20"/>
+        </w:rPr>
+        <w:t xml:space="preserve"> </w:t>
+      </w:r>
+    </w:p>
+    <w:p>
+      <w:pPr>
+        <w:rPr>
+          <w:rFonts w:ascii="Times" w:hAnsi="Times" w:cs="Times"/>
+          <w:sz w:val="20"/>
+          <w:szCs w:val="20"/>
+        </w:rPr>
+      </w:pPr>
+      <w:r>
+        <w:rPr>
+          <w:rFonts w:ascii="Times" w:hAnsi="Times" w:cs="Times"/>
+          <w:sz w:val="20"/>
+          <w:szCs w:val="20"/>
+        </w:rPr>
+        <w:t>Lo más sencillo que puede hacer</w:t>
+      </w:r>
+      <w:r>
+        <w:rPr>
+          <w:rFonts w:ascii="Times" w:hAnsi="Times" w:cs="Times"/>
+          <w:sz w:val="20"/>
+          <w:szCs w:val="20"/>
+        </w:rPr>
+        <w:t>,</w:t>
+      </w:r>
+      <w:r>
+        <w:rPr>
+          <w:rFonts w:ascii="Times" w:hAnsi="Times" w:cs="Times"/>
+          <w:sz w:val="20"/>
+          <w:szCs w:val="20"/>
+        </w:rPr>
+        <w:t xml:space="preserve"> para lograr estos filtros</w:t>
+      </w:r>
+      <w:r>
+        <w:rPr>
+          <w:rFonts w:ascii="Times" w:hAnsi="Times" w:cs="Times"/>
+          <w:sz w:val="20"/>
+          <w:szCs w:val="20"/>
+        </w:rPr>
+        <w:t>,</w:t>
+      </w:r>
+      <w:r>
+        <w:rPr>
+          <w:rFonts w:ascii="Times" w:hAnsi="Times" w:cs="Times"/>
+          <w:sz w:val="20"/>
+          <w:szCs w:val="20"/>
+        </w:rPr>
+        <w:t xml:space="preserve"> es situarse sobre cada visualización</w:t>
+      </w:r>
+      <w:r>
+        <w:rPr>
+          <w:rFonts w:ascii="Times" w:hAnsi="Times" w:cs="Times"/>
+          <w:sz w:val="20"/>
+          <w:szCs w:val="20"/>
+        </w:rPr>
+        <w:t xml:space="preserve"> y</w:t>
+      </w:r>
+      <w:r>
+        <w:rPr>
+          <w:rFonts w:ascii="Times" w:hAnsi="Times" w:cs="Times"/>
+          <w:sz w:val="20"/>
+          <w:szCs w:val="20"/>
+        </w:rPr>
+        <w:t xml:space="preserve"> </w:t>
+      </w:r>
+      <w:r>
+        <w:rPr>
+          <w:rFonts w:ascii="Times" w:hAnsi="Times" w:cs="Times"/>
+          <w:sz w:val="20"/>
+          <w:szCs w:val="20"/>
+        </w:rPr>
+        <w:t xml:space="preserve">hacer clic en </w:t>
+      </w:r>
+      <w:r>
+        <w:rPr>
+          <w:rFonts w:ascii="Times" w:hAnsi="Times" w:cs="Times"/>
+          <w:b/>
+          <w:bCs/>
+          <w:i/>
+          <w:iCs/>
+          <w:sz w:val="20"/>
+          <w:szCs w:val="20"/>
+        </w:rPr>
+        <w:t>más opciones</w:t>
+      </w:r>
+      <w:r>
+        <w:rPr>
+          <w:rFonts w:ascii="Times" w:hAnsi="Times" w:cs="Times"/>
+          <w:b/>
+          <w:bCs/>
+          <w:i/>
+          <w:iCs/>
+          <w:sz w:val="20"/>
+          <w:szCs w:val="20"/>
+        </w:rPr>
+        <w:t xml:space="preserve"> </w:t>
+      </w:r>
+      <w:r>
+        <w:rPr>
+          <w:rFonts w:ascii="Times" w:hAnsi="Times" w:cs="Times"/>
+          <w:sz w:val="20"/>
+          <w:szCs w:val="20"/>
+        </w:rPr>
+        <w:t xml:space="preserve">(menú despegable situado sobre </w:t>
+      </w:r>
+      <w:r>
+        <w:rPr>
+          <w:rFonts w:ascii="Times" w:hAnsi="Times" w:cs="Times"/>
+          <w:sz w:val="20"/>
+          <w:szCs w:val="20"/>
+        </w:rPr>
+        <w:t>cada esquina superior izquierda de cada visualización</w:t>
+      </w:r>
+      <w:r>
+        <w:rPr>
+          <w:rFonts w:ascii="Times" w:hAnsi="Times" w:cs="Times"/>
+          <w:sz w:val="20"/>
+          <w:szCs w:val="20"/>
+        </w:rPr>
+        <w:t>)</w:t>
+      </w:r>
+      <w:r>
+        <w:rPr>
+          <w:rFonts w:ascii="Times" w:hAnsi="Times" w:cs="Times"/>
+          <w:sz w:val="20"/>
+          <w:szCs w:val="20"/>
+        </w:rPr>
+        <w:t xml:space="preserve">. Luego, debe hacer clic en </w:t>
+      </w:r>
+      <w:r>
+        <w:rPr>
+          <w:rFonts w:ascii="Times" w:hAnsi="Times" w:cs="Times"/>
+          <w:noProof/>
+          <w:sz w:val="20"/>
+          <w:szCs w:val="20"/>
+        </w:rPr>
+        <w:drawing>
+          <wp:inline distT="0" distB="0" distL="0" distR="0" wp14:anchorId="4F9E5CF3" wp14:editId="0960BE22">
+            <wp:extent cx="2867425" cy="200053"/>
+            <wp:effectExtent l="0" t="0" r="0" b="9525"/>
+            <wp:docPr id="51" name="Imagen 51"/>
+            <wp:cNvGraphicFramePr>
+              <a:graphicFrameLocks xmlns:a="http://schemas.openxmlformats.org/drawingml/2006/main" noChangeAspect="1"/>
+            </wp:cNvGraphicFramePr>
+            <a:graphic xmlns:a="http://schemas.openxmlformats.org/drawingml/2006/main">
+              <a:graphicData uri="http://schemas.openxmlformats.org/drawingml/2006/picture">
+                <pic:pic xmlns:pic="http://schemas.openxmlformats.org/drawingml/2006/picture">
+                  <pic:nvPicPr>
+                    <pic:cNvPr id="51" name="Imagen 51"/>
+                    <pic:cNvPicPr/>
+                  </pic:nvPicPr>
+                  <pic:blipFill>
+                    <a:blip r:embed="rId52">
+                      <a:extLst>
+                        <a:ext uri="{28A0092B-C50C-407E-A947-70E740481C1C}">
+                          <a14:useLocalDpi xmlns:a14="http://schemas.microsoft.com/office/drawing/2010/main" val="0"/>
+                        </a:ext>
+                      </a:extLst>
+                    </a:blip>
+                    <a:stretch>
+                      <a:fillRect/>
+                    </a:stretch>
+                  </pic:blipFill>
+                  <pic:spPr>
+                    <a:xfrm>
+                      <a:off x="0" y="0"/>
+                      <a:ext cx="2867425" cy="200053"/>
+                    </a:xfrm>
+                    <a:prstGeom prst="rect">
+                      <a:avLst/>
+                    </a:prstGeom>
+                  </pic:spPr>
+                </pic:pic>
+              </a:graphicData>
+            </a:graphic>
+          </wp:inline>
+        </w:drawing>
+      </w:r>
+      <w:r>
+        <w:rPr>
+          <w:rFonts w:ascii="Times" w:hAnsi="Times" w:cs="Times"/>
+          <w:sz w:val="20"/>
+          <w:szCs w:val="20"/>
+        </w:rPr>
+        <w:t xml:space="preserve">, </w:t>
+      </w:r>
+      <w:r>
+        <w:rPr>
+          <w:rFonts w:ascii="Times" w:hAnsi="Times" w:cs="Times"/>
+          <w:sz w:val="20"/>
+          <w:szCs w:val="20"/>
+        </w:rPr>
+        <w:t>y listo!</w:t>
+      </w:r>
+      <w:r>
+        <w:rPr>
+          <w:rFonts w:ascii="Times" w:hAnsi="Times" w:cs="Times"/>
+          <w:sz w:val="20"/>
+          <w:szCs w:val="20"/>
+        </w:rPr>
+        <w:t xml:space="preserve"> </w:t>
+      </w:r>
+    </w:p>
+    <w:p>
+      <w:pPr>
+        <w:rPr>
+          <w:rFonts w:ascii="Times" w:hAnsi="Times" w:cs="Times"/>
+          <w:sz w:val="20"/>
+          <w:szCs w:val="20"/>
+        </w:rPr>
+      </w:pPr>
+      <w:r>
+        <w:rPr>
+          <w:rFonts w:ascii="Times" w:hAnsi="Times" w:cs="Times"/>
+          <w:sz w:val="20"/>
+          <w:szCs w:val="20"/>
+        </w:rPr>
+        <w:t>Este proceso, recuerde, se debe repetir para cada una de las visualizaciones de su dashboard.</w:t>
+      </w:r>
+    </w:p>
+    <w:p>
+      <w:pPr>
+        <w:rPr>
+          <w:rFonts w:ascii="Times" w:hAnsi="Times" w:cs="Times"/>
+          <w:sz w:val="20"/>
+          <w:szCs w:val="20"/>
+        </w:rPr>
+      </w:pPr>
+      <w:r>
+        <w:rPr>
+          <w:rFonts w:ascii="Times" w:hAnsi="Times" w:cs="Times"/>
+          <w:b/>
+          <w:bCs/>
+          <w:sz w:val="20"/>
+          <w:szCs w:val="20"/>
+        </w:rPr>
+        <w:t>De interés:</w:t>
+      </w:r>
+      <w:r>
+        <w:rPr>
+          <w:rFonts w:ascii="Times" w:hAnsi="Times" w:cs="Times"/>
+          <w:sz w:val="20"/>
+          <w:szCs w:val="20"/>
+        </w:rPr>
+        <w:t xml:space="preserve"> </w:t>
+      </w:r>
+      <w:r>
+        <w:rPr>
+          <w:rFonts w:ascii="Times" w:hAnsi="Times" w:cs="Times"/>
+          <w:sz w:val="20"/>
+          <w:szCs w:val="20"/>
+        </w:rPr>
+        <w:t>Tenga en cuenta que puede filtrar no solo por un punto de datos, sino por varios. Si es capa</w:t>
+      </w:r>
+      <w:r>
+        <w:rPr>
+          <w:rFonts w:ascii="Times" w:hAnsi="Times" w:cs="Times"/>
+          <w:sz w:val="20"/>
+          <w:szCs w:val="20"/>
+        </w:rPr>
+        <w:t>z</w:t>
+      </w:r>
+      <w:r>
+        <w:rPr>
+          <w:rFonts w:ascii="Times" w:hAnsi="Times" w:cs="Times"/>
+          <w:sz w:val="20"/>
+          <w:szCs w:val="20"/>
+        </w:rPr>
+        <w:t xml:space="preserve"> de seleccionar varios puntos de datos a la vez, el filtrado general se hará sobre la base de esos parámetros o criterios de filtrado seleccionados. </w:t>
+      </w:r>
+    </w:p>
+    <w:p>
+      <w:pPr>
+        <w:rPr>
+          <w:rFonts w:ascii="Times" w:hAnsi="Times" w:cs="Times"/>
+          <w:b/>
+          <w:bCs/>
+          <w:sz w:val="20"/>
+          <w:szCs w:val="20"/>
+        </w:rPr>
+      </w:pPr>
+      <w:r>
+        <w:rPr>
+          <w:rFonts w:ascii="Times" w:hAnsi="Times" w:cs="Times"/>
+          <w:b/>
+          <w:bCs/>
+          <w:sz w:val="20"/>
+          <w:szCs w:val="20"/>
+        </w:rPr>
+        <w:t>El recurso de los filtros interactivos</w:t>
+      </w:r>
+      <w:r>
+        <w:rPr>
+          <w:rFonts w:ascii="Times" w:hAnsi="Times" w:cs="Times"/>
+          <w:b/>
+          <w:bCs/>
+          <w:sz w:val="20"/>
+          <w:szCs w:val="20"/>
+        </w:rPr>
+        <w:t xml:space="preserve"> </w:t>
+      </w:r>
+      <w:r>
+        <w:rPr>
+          <w:rFonts w:ascii="Times" w:hAnsi="Times" w:cs="Times"/>
+          <w:b/>
+          <w:bCs/>
+          <w:sz w:val="20"/>
+          <w:szCs w:val="20"/>
+        </w:rPr>
+        <w:t>le</w:t>
+      </w:r>
+      <w:r>
+        <w:rPr>
+          <w:rFonts w:ascii="Times" w:hAnsi="Times" w:cs="Times"/>
+          <w:b/>
+          <w:bCs/>
+          <w:sz w:val="20"/>
+          <w:szCs w:val="20"/>
+        </w:rPr>
+        <w:t xml:space="preserve"> permitirá investigar y cruzar las variable</w:t>
+      </w:r>
+      <w:r>
+        <w:rPr>
+          <w:rFonts w:ascii="Times" w:hAnsi="Times" w:cs="Times"/>
+          <w:b/>
+          <w:bCs/>
+          <w:sz w:val="20"/>
+          <w:szCs w:val="20"/>
+        </w:rPr>
+        <w:t xml:space="preserve">s, a su gusto, para intentar llegar a cualquier tipo de conclusión o </w:t>
+      </w:r>
+      <w:r>
+        <w:rPr>
+          <w:rFonts w:ascii="Times" w:hAnsi="Times" w:cs="Times"/>
+          <w:b/>
+          <w:bCs/>
+          <w:i/>
+          <w:iCs/>
+          <w:sz w:val="20"/>
+          <w:szCs w:val="20"/>
+        </w:rPr>
+        <w:t>Insight</w:t>
+      </w:r>
+      <w:r>
+        <w:rPr>
+          <w:rFonts w:ascii="Times" w:hAnsi="Times" w:cs="Times"/>
+          <w:b/>
+          <w:bCs/>
+          <w:i/>
+          <w:iCs/>
+          <w:sz w:val="20"/>
+          <w:szCs w:val="20"/>
+        </w:rPr>
+        <w:t xml:space="preserve"> </w:t>
+      </w:r>
+      <w:r>
+        <w:rPr>
+          <w:rFonts w:ascii="Times" w:hAnsi="Times" w:cs="Times"/>
+          <w:b/>
+          <w:bCs/>
+          <w:sz w:val="20"/>
+          <w:szCs w:val="20"/>
+        </w:rPr>
+        <w:t xml:space="preserve">que sea de interés a su organización o empresa. </w:t>
+      </w:r>
+    </w:p>
+    <w:p>
+      <w:pPr>
+        <w:pStyle w:val="Ttulo3"/>
+        <w:rPr>
+          <w:rFonts w:ascii="Times" w:eastAsia="Times" w:hAnsi="Times" w:cs="Times"/>
+          <w:b/>
+          <w:bCs/>
+          <w:color w:val="000000" w:themeColor="text1"/>
+          <w:sz w:val="22"/>
+          <w:szCs w:val="22"/>
+        </w:rPr>
+      </w:pPr>
+      <w:r>
+        <w:rPr>
+          <w:rFonts w:ascii="Times" w:eastAsia="Times" w:hAnsi="Times" w:cs="Times"/>
+          <w:b/>
+          <w:bCs/>
+          <w:color w:val="000000" w:themeColor="text1"/>
+          <w:sz w:val="22"/>
+          <w:szCs w:val="22"/>
+        </w:rPr>
+        <w:lastRenderedPageBreak/>
+        <w:t xml:space="preserve">EXTRA. </w:t>
+      </w:r>
+      <w:r>
+        <w:rPr>
+          <w:rFonts w:ascii="Times" w:eastAsia="Times" w:hAnsi="Times" w:cs="Times"/>
+          <w:b/>
+          <w:bCs/>
+          <w:color w:val="000000" w:themeColor="text1"/>
+          <w:sz w:val="22"/>
+          <w:szCs w:val="22"/>
+        </w:rPr>
+        <w:t xml:space="preserve">Cómo </w:t>
+      </w:r>
+      <w:r>
+        <w:rPr>
+          <w:rFonts w:ascii="Times" w:eastAsia="Times" w:hAnsi="Times" w:cs="Times"/>
+          <w:b/>
+          <w:bCs/>
+          <w:color w:val="000000" w:themeColor="text1"/>
+          <w:sz w:val="22"/>
+          <w:szCs w:val="22"/>
+        </w:rPr>
+        <w:t>desactivar</w:t>
+      </w:r>
+      <w:r>
+        <w:rPr>
+          <w:rFonts w:ascii="Times" w:eastAsia="Times" w:hAnsi="Times" w:cs="Times"/>
+          <w:b/>
+          <w:bCs/>
+          <w:color w:val="000000" w:themeColor="text1"/>
+          <w:sz w:val="22"/>
+          <w:szCs w:val="22"/>
+        </w:rPr>
+        <w:t xml:space="preserve"> los </w:t>
+      </w:r>
+      <w:r>
+        <w:rPr>
+          <w:rFonts w:ascii="Times" w:eastAsia="Times" w:hAnsi="Times" w:cs="Times"/>
+          <w:b/>
+          <w:bCs/>
+          <w:i/>
+          <w:iCs/>
+          <w:color w:val="000000" w:themeColor="text1"/>
+          <w:sz w:val="22"/>
+          <w:szCs w:val="22"/>
+        </w:rPr>
+        <w:t>Pop</w:t>
+      </w:r>
+      <w:r>
+        <w:rPr>
+          <w:rFonts w:ascii="Times" w:eastAsia="Times" w:hAnsi="Times" w:cs="Times"/>
+          <w:b/>
+          <w:bCs/>
+          <w:i/>
+          <w:iCs/>
+          <w:color w:val="000000" w:themeColor="text1"/>
+          <w:sz w:val="22"/>
+          <w:szCs w:val="22"/>
+        </w:rPr>
+        <w:t>-</w:t>
+      </w:r>
+      <w:r>
+        <w:rPr>
+          <w:rFonts w:ascii="Times" w:eastAsia="Times" w:hAnsi="Times" w:cs="Times"/>
+          <w:b/>
+          <w:bCs/>
+          <w:i/>
+          <w:iCs/>
+          <w:color w:val="000000" w:themeColor="text1"/>
+          <w:sz w:val="22"/>
+          <w:szCs w:val="22"/>
+        </w:rPr>
+        <w:t xml:space="preserve">ups </w:t>
+      </w:r>
+      <w:r>
+        <w:rPr>
+          <w:rFonts w:ascii="Times" w:eastAsia="Times" w:hAnsi="Times" w:cs="Times"/>
+          <w:b/>
+          <w:bCs/>
+          <w:color w:val="000000" w:themeColor="text1"/>
+          <w:sz w:val="22"/>
+          <w:szCs w:val="22"/>
+        </w:rPr>
+        <w:t>o descripciones emergentes</w:t>
+      </w:r>
+      <w:r>
+        <w:rPr>
+          <w:rFonts w:ascii="Times" w:eastAsia="Times" w:hAnsi="Times" w:cs="Times"/>
+          <w:b/>
+          <w:bCs/>
+          <w:color w:val="000000" w:themeColor="text1"/>
+          <w:sz w:val="22"/>
+          <w:szCs w:val="22"/>
+        </w:rPr>
+        <w:br/>
+      </w:r>
+    </w:p>
+    <w:p>
+      <w:pPr>
+        <w:rPr>
+          <w:rFonts w:ascii="Times" w:hAnsi="Times" w:cs="Times"/>
+          <w:sz w:val="20"/>
+          <w:szCs w:val="20"/>
+        </w:rPr>
+      </w:pPr>
+      <w:r>
+        <w:rPr>
+          <w:rFonts w:ascii="Times" w:hAnsi="Times" w:cs="Times"/>
+          <w:sz w:val="20"/>
+          <w:szCs w:val="20"/>
+        </w:rPr>
+        <w:t xml:space="preserve">En un Dashboard es frecuente que los </w:t>
+      </w:r>
+      <w:r>
+        <w:rPr>
+          <w:rFonts w:ascii="Times" w:hAnsi="Times" w:cs="Times"/>
+          <w:i/>
+          <w:iCs/>
+          <w:sz w:val="20"/>
+          <w:szCs w:val="20"/>
+        </w:rPr>
+        <w:t>Pop-ups</w:t>
+      </w:r>
+      <w:r>
+        <w:rPr>
+          <w:rFonts w:ascii="Times" w:hAnsi="Times" w:cs="Times"/>
+          <w:sz w:val="20"/>
+          <w:szCs w:val="20"/>
+        </w:rPr>
+        <w:t xml:space="preserve"> resulten ser más molestos que útiles, pues podrían llegar a sobrecargar </w:t>
+      </w:r>
+      <w:r>
+        <w:rPr>
+          <w:rFonts w:ascii="Times" w:hAnsi="Times" w:cs="Times"/>
+          <w:sz w:val="20"/>
+          <w:szCs w:val="20"/>
+        </w:rPr>
+        <w:t xml:space="preserve">los puntos de datos y </w:t>
+      </w:r>
+      <w:r>
+        <w:rPr>
+          <w:rFonts w:ascii="Times" w:hAnsi="Times" w:cs="Times"/>
+          <w:sz w:val="20"/>
+          <w:szCs w:val="20"/>
+        </w:rPr>
+        <w:t xml:space="preserve">a </w:t>
+      </w:r>
+      <w:r>
+        <w:rPr>
+          <w:rFonts w:ascii="Times" w:hAnsi="Times" w:cs="Times"/>
+          <w:sz w:val="20"/>
+          <w:szCs w:val="20"/>
+        </w:rPr>
+        <w:t xml:space="preserve">toda la visualización del dashboard </w:t>
+      </w:r>
+      <w:r>
+        <w:rPr>
+          <w:rFonts w:ascii="Times" w:hAnsi="Times" w:cs="Times"/>
+          <w:sz w:val="20"/>
+          <w:szCs w:val="20"/>
+        </w:rPr>
+        <w:t xml:space="preserve">en su conjunto. Si considera que la información adicional que le podría brindar </w:t>
+      </w:r>
+      <w:r>
+        <w:rPr>
+          <w:rFonts w:ascii="Times" w:hAnsi="Times" w:cs="Times"/>
+          <w:sz w:val="20"/>
+          <w:szCs w:val="20"/>
+        </w:rPr>
+        <w:t>los</w:t>
+      </w:r>
+      <w:r>
+        <w:rPr>
+          <w:rFonts w:ascii="Times" w:hAnsi="Times" w:cs="Times"/>
+          <w:sz w:val="20"/>
+          <w:szCs w:val="20"/>
+        </w:rPr>
+        <w:t xml:space="preserve"> </w:t>
+      </w:r>
+      <w:r>
+        <w:rPr>
+          <w:rFonts w:ascii="Times" w:hAnsi="Times" w:cs="Times"/>
+          <w:i/>
+          <w:iCs/>
+          <w:sz w:val="20"/>
+          <w:szCs w:val="20"/>
+        </w:rPr>
+        <w:t>Pop-up</w:t>
+      </w:r>
+      <w:r>
+        <w:rPr>
+          <w:rFonts w:ascii="Times" w:hAnsi="Times" w:cs="Times"/>
+          <w:i/>
+          <w:iCs/>
+          <w:sz w:val="20"/>
+          <w:szCs w:val="20"/>
+        </w:rPr>
+        <w:t>s</w:t>
+      </w:r>
+      <w:r>
+        <w:rPr>
+          <w:rFonts w:ascii="Times" w:hAnsi="Times" w:cs="Times"/>
+          <w:i/>
+          <w:iCs/>
+          <w:sz w:val="20"/>
+          <w:szCs w:val="20"/>
+        </w:rPr>
+        <w:t xml:space="preserve"> </w:t>
+      </w:r>
+      <w:r>
+        <w:rPr>
+          <w:rFonts w:ascii="Times" w:hAnsi="Times" w:cs="Times"/>
+          <w:sz w:val="20"/>
+          <w:szCs w:val="20"/>
+        </w:rPr>
+        <w:t xml:space="preserve">no es necesaria </w:t>
+      </w:r>
+      <w:r>
+        <w:rPr>
+          <w:rFonts w:ascii="Times" w:hAnsi="Times" w:cs="Times"/>
+          <w:sz w:val="20"/>
+          <w:szCs w:val="20"/>
+        </w:rPr>
+        <w:t xml:space="preserve">y antes resulta un estorbo </w:t>
+      </w:r>
+      <w:r>
+        <w:rPr>
+          <w:rFonts w:ascii="Times" w:hAnsi="Times" w:cs="Times"/>
+          <w:sz w:val="20"/>
+          <w:szCs w:val="20"/>
+        </w:rPr>
+        <w:t>visualizar</w:t>
+      </w:r>
+      <w:r>
+        <w:rPr>
+          <w:rFonts w:ascii="Times" w:hAnsi="Times" w:cs="Times"/>
+          <w:sz w:val="20"/>
+          <w:szCs w:val="20"/>
+        </w:rPr>
+        <w:t xml:space="preserve"> los </w:t>
+      </w:r>
+      <w:r>
+        <w:rPr>
+          <w:rFonts w:ascii="Times" w:hAnsi="Times" w:cs="Times"/>
+          <w:i/>
+          <w:iCs/>
+          <w:sz w:val="20"/>
+          <w:szCs w:val="20"/>
+        </w:rPr>
+        <w:t>pop-up</w:t>
+      </w:r>
+      <w:r>
+        <w:rPr>
+          <w:rFonts w:ascii="Times" w:hAnsi="Times" w:cs="Times"/>
+          <w:i/>
+          <w:iCs/>
+          <w:sz w:val="20"/>
+          <w:szCs w:val="20"/>
+        </w:rPr>
+        <w:t>s</w:t>
+      </w:r>
+      <w:r>
+        <w:rPr>
+          <w:rFonts w:ascii="Times" w:hAnsi="Times" w:cs="Times"/>
+          <w:i/>
+          <w:iCs/>
+          <w:sz w:val="20"/>
+          <w:szCs w:val="20"/>
+        </w:rPr>
+        <w:t xml:space="preserve"> </w:t>
+      </w:r>
+      <w:r>
+        <w:rPr>
+          <w:rFonts w:ascii="Times" w:hAnsi="Times" w:cs="Times"/>
+          <w:sz w:val="20"/>
+          <w:szCs w:val="20"/>
+        </w:rPr>
+        <w:t>en sí,</w:t>
+      </w:r>
+      <w:r>
+        <w:rPr>
+          <w:rFonts w:ascii="Times" w:hAnsi="Times" w:cs="Times"/>
+          <w:sz w:val="20"/>
+          <w:szCs w:val="20"/>
+        </w:rPr>
+        <w:t xml:space="preserve"> dentro de su dashboard,</w:t>
+      </w:r>
+      <w:r>
+        <w:rPr>
+          <w:rFonts w:ascii="Times" w:hAnsi="Times" w:cs="Times"/>
+          <w:sz w:val="20"/>
+          <w:szCs w:val="20"/>
+        </w:rPr>
+        <w:t xml:space="preserve"> podría considerar desactivarlos. </w:t>
+      </w:r>
+    </w:p>
+    <w:p>
+      <w:pPr>
+        <w:rPr>
+          <w:rFonts w:ascii="Times" w:hAnsi="Times" w:cs="Times"/>
+          <w:sz w:val="20"/>
+          <w:szCs w:val="20"/>
+        </w:rPr>
+      </w:pPr>
+      <w:r>
+        <w:rPr>
+          <w:rFonts w:ascii="Times" w:hAnsi="Times" w:cs="Times"/>
+          <w:sz w:val="20"/>
+          <w:szCs w:val="20"/>
+        </w:rPr>
+        <w:t>Para desactivar las descripciones emergentes de cada una de las visualizaciones de su dashboard, debe remitirse a cada</w:t>
+      </w:r>
+      <w:r>
+        <w:rPr>
+          <w:rFonts w:ascii="Times" w:hAnsi="Times" w:cs="Times"/>
+          <w:sz w:val="20"/>
+          <w:szCs w:val="20"/>
+        </w:rPr>
+        <w:t xml:space="preserve"> una de las</w:t>
+      </w:r>
+      <w:r>
+        <w:rPr>
+          <w:rFonts w:ascii="Times" w:hAnsi="Times" w:cs="Times"/>
+          <w:sz w:val="20"/>
+          <w:szCs w:val="20"/>
+        </w:rPr>
+        <w:t xml:space="preserve"> </w:t>
+      </w:r>
+      <w:r>
+        <w:rPr>
+          <w:rFonts w:ascii="Times" w:hAnsi="Times" w:cs="Times"/>
+          <w:i/>
+          <w:iCs/>
+          <w:sz w:val="20"/>
+          <w:szCs w:val="20"/>
+        </w:rPr>
+        <w:t>Worksheet</w:t>
+      </w:r>
+      <w:r>
+        <w:rPr>
+          <w:rFonts w:ascii="Times" w:hAnsi="Times" w:cs="Times"/>
+          <w:i/>
+          <w:iCs/>
+          <w:sz w:val="20"/>
+          <w:szCs w:val="20"/>
+        </w:rPr>
+        <w:t xml:space="preserve">s </w:t>
+      </w:r>
+      <w:r>
+        <w:rPr>
+          <w:rFonts w:ascii="Times" w:hAnsi="Times" w:cs="Times"/>
+          <w:sz w:val="20"/>
+          <w:szCs w:val="20"/>
+        </w:rPr>
+        <w:t xml:space="preserve">de </w:t>
+      </w:r>
+      <w:r>
+        <w:rPr>
+          <w:rFonts w:ascii="Times" w:hAnsi="Times" w:cs="Times"/>
+          <w:sz w:val="20"/>
+          <w:szCs w:val="20"/>
+        </w:rPr>
+        <w:t>dichas</w:t>
+      </w:r>
+      <w:r>
+        <w:rPr>
+          <w:rFonts w:ascii="Times" w:hAnsi="Times" w:cs="Times"/>
+          <w:sz w:val="20"/>
+          <w:szCs w:val="20"/>
+        </w:rPr>
+        <w:t xml:space="preserve"> visualizaciones. </w:t>
+      </w:r>
+      <w:r>
+        <w:rPr>
+          <w:rFonts w:ascii="Times" w:hAnsi="Times" w:cs="Times"/>
+          <w:sz w:val="20"/>
+          <w:szCs w:val="20"/>
+        </w:rPr>
+        <w:t>Ya e</w:t>
+      </w:r>
+      <w:r>
+        <w:rPr>
+          <w:rFonts w:ascii="Times" w:hAnsi="Times" w:cs="Times"/>
+          <w:sz w:val="20"/>
+          <w:szCs w:val="20"/>
+        </w:rPr>
+        <w:t xml:space="preserve">stando en la </w:t>
+      </w:r>
+      <w:r>
+        <w:rPr>
+          <w:rFonts w:ascii="Times" w:hAnsi="Times" w:cs="Times"/>
+          <w:i/>
+          <w:iCs/>
+          <w:sz w:val="20"/>
+          <w:szCs w:val="20"/>
+        </w:rPr>
+        <w:t xml:space="preserve">Worksheet </w:t>
+      </w:r>
+      <w:r>
+        <w:rPr>
+          <w:rFonts w:ascii="Times" w:hAnsi="Times" w:cs="Times"/>
+          <w:sz w:val="20"/>
+          <w:szCs w:val="20"/>
+        </w:rPr>
+        <w:t>de</w:t>
+      </w:r>
+      <w:r>
+        <w:rPr>
+          <w:rFonts w:ascii="Times" w:hAnsi="Times" w:cs="Times"/>
+          <w:sz w:val="20"/>
+          <w:szCs w:val="20"/>
+        </w:rPr>
+        <w:t xml:space="preserve"> una visualización en particular, debe hacer clic en la pestaña </w:t>
+      </w:r>
+      <w:r>
+        <w:rPr>
+          <w:rFonts w:ascii="Times" w:hAnsi="Times" w:cs="Times"/>
+          <w:b/>
+          <w:bCs/>
+          <w:i/>
+          <w:iCs/>
+          <w:sz w:val="20"/>
+          <w:szCs w:val="20"/>
+        </w:rPr>
+        <w:t>Hoja de trabajo</w:t>
+      </w:r>
+      <w:r>
+        <w:rPr>
+          <w:rFonts w:ascii="Times" w:hAnsi="Times" w:cs="Times"/>
+          <w:sz w:val="20"/>
+          <w:szCs w:val="20"/>
+        </w:rPr>
+        <w:t xml:space="preserve"> y, posteriormente, hacer clic en </w:t>
+      </w:r>
+      <w:r>
+        <w:rPr>
+          <w:rFonts w:ascii="Times" w:hAnsi="Times" w:cs="Times"/>
+          <w:b/>
+          <w:bCs/>
+          <w:i/>
+          <w:iCs/>
+          <w:sz w:val="20"/>
+          <w:szCs w:val="20"/>
+        </w:rPr>
+        <w:t xml:space="preserve">Descripción emergente… </w:t>
+      </w:r>
+      <w:r>
+        <w:rPr>
+          <w:rFonts w:ascii="Times" w:hAnsi="Times" w:cs="Times"/>
+          <w:sz w:val="20"/>
+          <w:szCs w:val="20"/>
+        </w:rPr>
+        <w:t xml:space="preserve">Verá la siguiente ventana: </w:t>
+      </w:r>
+    </w:p>
+    <w:p>
+      <w:pPr>
+        <w:rPr>
+          <w:rFonts w:ascii="Times" w:hAnsi="Times" w:cs="Times"/>
+          <w:sz w:val="20"/>
+          <w:szCs w:val="20"/>
+        </w:rPr>
+      </w:pPr>
+      <w:r>
+        <w:rPr>
+          <w:rFonts w:ascii="Times" w:hAnsi="Times" w:cs="Times"/>
+          <w:noProof/>
+          <w:sz w:val="20"/>
+          <w:szCs w:val="20"/>
+        </w:rPr>
+        <w:drawing>
+          <wp:inline distT="0" distB="0" distL="0" distR="0" wp14:anchorId="1B38D4FE" wp14:editId="4B879EE3">
+            <wp:extent cx="4410075" cy="2550838"/>
+            <wp:effectExtent l="0" t="0" r="0" b="1905"/>
+            <wp:docPr id="46" name="Imagen 46" descr="Interfaz de usuario gráfica, Texto, Correo electrónico&#10;&#10;Descripción generada automáticamente"/>
+            <wp:cNvGraphicFramePr>
+              <a:graphicFrameLocks xmlns:a="http://schemas.openxmlformats.org/drawingml/2006/main" noChangeAspect="1"/>
+            </wp:cNvGraphicFramePr>
+            <a:graphic xmlns:a="http://schemas.openxmlformats.org/drawingml/2006/main">
+              <a:graphicData uri="http://schemas.openxmlformats.org/drawingml/2006/picture">
+                <pic:pic xmlns:pic="http://schemas.openxmlformats.org/drawingml/2006/picture">
+                  <pic:nvPicPr>
+                    <pic:cNvPr id="46" name="Imagen 46" descr="Interfaz de usuario gráfica, Texto, Correo electrónico&#10;&#10;Descripción generada automáticamente"/>
+                    <pic:cNvPicPr/>
+                  </pic:nvPicPr>
+                  <pic:blipFill>
+                    <a:blip r:embed="rId53">
+                      <a:extLst>
+                        <a:ext uri="{28A0092B-C50C-407E-A947-70E740481C1C}">
+                          <a14:useLocalDpi xmlns:a14="http://schemas.microsoft.com/office/drawing/2010/main" val="0"/>
+                        </a:ext>
+                      </a:extLst>
+                    </a:blip>
+                    <a:stretch>
+                      <a:fillRect/>
+                    </a:stretch>
+                  </pic:blipFill>
+                  <pic:spPr>
+                    <a:xfrm>
+                      <a:off x="0" y="0"/>
+                      <a:ext cx="4420360" cy="2556787"/>
+                    </a:xfrm>
+                    <a:prstGeom prst="rect">
+                      <a:avLst/>
+                    </a:prstGeom>
+                  </pic:spPr>
+                </pic:pic>
+              </a:graphicData>
+            </a:graphic>
+          </wp:inline>
+        </w:drawing>
+      </w:r>
+    </w:p>
+    <w:p>
+      <w:pPr>
+        <w:rPr>
+          <w:rFonts w:ascii="Times" w:hAnsi="Times" w:cs="Times"/>
+          <w:sz w:val="20"/>
+          <w:szCs w:val="20"/>
+        </w:rPr>
+      </w:pPr>
+      <w:r>
+        <w:rPr>
+          <w:rFonts w:ascii="Times" w:hAnsi="Times" w:cs="Times"/>
+          <w:sz w:val="20"/>
+          <w:szCs w:val="20"/>
+        </w:rPr>
+        <w:t xml:space="preserve">Sólo debe hacer clic en el </w:t>
+      </w:r>
+      <w:r>
+        <w:rPr>
+          <w:rFonts w:ascii="Times" w:hAnsi="Times" w:cs="Times"/>
+          <w:i/>
+          <w:iCs/>
+          <w:sz w:val="20"/>
+          <w:szCs w:val="20"/>
+        </w:rPr>
+        <w:t xml:space="preserve">checkmark </w:t>
+      </w:r>
+      <w:r>
+        <w:rPr>
+          <w:rFonts w:ascii="Times" w:hAnsi="Times" w:cs="Times"/>
+          <w:sz w:val="20"/>
+          <w:szCs w:val="20"/>
+        </w:rPr>
+        <w:t xml:space="preserve">de </w:t>
+      </w:r>
+      <w:r>
+        <w:rPr>
+          <w:rFonts w:ascii="Times" w:hAnsi="Times" w:cs="Times"/>
+          <w:b/>
+          <w:bCs/>
+          <w:sz w:val="20"/>
+          <w:szCs w:val="20"/>
+        </w:rPr>
+        <w:t>“Mostrar descripciones emergentes”</w:t>
+      </w:r>
+      <w:r>
+        <w:rPr>
+          <w:rFonts w:ascii="Times" w:hAnsi="Times" w:cs="Times"/>
+          <w:sz w:val="20"/>
+          <w:szCs w:val="20"/>
+        </w:rPr>
+        <w:t xml:space="preserve"> y asegurarse de que quede </w:t>
+      </w:r>
+      <w:r>
+        <w:rPr>
+          <w:rFonts w:ascii="Times" w:hAnsi="Times" w:cs="Times"/>
+          <w:b/>
+          <w:bCs/>
+          <w:sz w:val="20"/>
+          <w:szCs w:val="20"/>
+        </w:rPr>
+        <w:t>desactivado</w:t>
+      </w:r>
+      <w:r>
+        <w:rPr>
+          <w:rFonts w:ascii="Times" w:hAnsi="Times" w:cs="Times"/>
+          <w:sz w:val="20"/>
+          <w:szCs w:val="20"/>
+        </w:rPr>
+        <w:t xml:space="preserve">. </w:t>
+      </w:r>
+      <w:r>
+        <w:rPr>
+          <w:rFonts w:ascii="Times" w:hAnsi="Times" w:cs="Times"/>
+          <w:sz w:val="20"/>
+          <w:szCs w:val="20"/>
+        </w:rPr>
+        <w:t>Haga este mismo procedimiento con las demás visualizaciones</w:t>
+      </w:r>
+      <w:r>
+        <w:rPr>
+          <w:rFonts w:ascii="Times" w:hAnsi="Times" w:cs="Times"/>
+          <w:sz w:val="20"/>
+          <w:szCs w:val="20"/>
+        </w:rPr>
+        <w:t xml:space="preserve"> y listo!</w:t>
+      </w:r>
+    </w:p>
+    <w:p>
+      <w:pPr>
+        <w:rPr>
+          <w:rFonts w:ascii="Times" w:hAnsi="Times" w:cs="Times"/>
+          <w:sz w:val="20"/>
+          <w:szCs w:val="20"/>
+        </w:rPr>
+      </w:pPr>
+    </w:p>
     <w:sectPr>
-      <w:footerReference w:type="default" r:id="rId50"/>
+      <w:footerReference w:type="default" r:id="rId54"/>
       <w:type w:val="continuous"/>
       <w:pgSz w:w="12240" w:h="15840"/>
       <w:pgMar w:top="1417" w:right="1701" w:bottom="1417" w:left="1701" w:header="720" w:footer="720" w:gutter="0"/>

</xml_diff>

<commit_message>
Análisis de un dashboard de segmentación de clientes
</commit_message>
<xml_diff>
--- a/Tableau/Sección 5; Cálculos de Tablas, Dashboards Avanzados, Storytelling/Cálculos de Tablas, Dashboards Avanzados, Storytelling.docx
+++ b/Tableau/Sección 5; Cálculos de Tablas, Dashboards Avanzados, Storytelling/Cálculos de Tablas, Dashboards Avanzados, Storytelling.docx
@@ -11687,27 +11687,7 @@
           <w:sz w:val="20"/>
           <w:szCs w:val="20"/>
         </w:rPr>
-        <w:t xml:space="preserve"> el </w:t>
-      </w:r>
-      <w:proofErr w:type="spellStart"/>
-      <w:r>
-        <w:rPr>
-          <w:rFonts w:ascii="Times" w:eastAsia="Times" w:hAnsi="Times"/>
-          <w:color w:val="000000"/>
-          <w:sz w:val="20"/>
-          <w:szCs w:val="20"/>
-        </w:rPr>
-        <w:t>numero</w:t>
-      </w:r>
-      <w:proofErr w:type="spellEnd"/>
-      <w:r>
-        <w:rPr>
-          <w:rFonts w:ascii="Times" w:eastAsia="Times" w:hAnsi="Times"/>
-          <w:color w:val="000000"/>
-          <w:sz w:val="20"/>
-          <w:szCs w:val="20"/>
-        </w:rPr>
-        <w:t xml:space="preserve"> de personas con edades que van desde los </w:t>
+        <w:t xml:space="preserve"> el numero de personas con edades que van desde los </w:t>
       </w:r>
       <w:r>
         <w:rPr>
@@ -20496,15 +20476,453 @@
         </w:rPr>
         <w:t xml:space="preserve"> y listo!</w:t>
       </w:r>
+      <w:r>
+        <w:rPr>
+          <w:rFonts w:ascii="Times" w:hAnsi="Times" w:cs="Times"/>
+          <w:sz w:val="20"/>
+          <w:szCs w:val="20"/>
+        </w:rPr>
+        <w:br/>
+      </w:r>
     </w:p>
     <w:p>
       <w:pPr>
+        <w:pStyle w:val="Ttulo2"/>
+        <w:numPr>
+          <w:ilvl w:val="0"/>
+          <w:numId w:val="3"/>
+        </w:numPr>
+        <w:rPr>
+          <w:rFonts w:ascii="Times" w:eastAsia="Times" w:hAnsi="Times" w:cs="Times"/>
+          <w:b/>
+          <w:bCs/>
+          <w:color w:val="000000" w:themeColor="text1"/>
+          <w:sz w:val="24"/>
+          <w:szCs w:val="24"/>
+        </w:rPr>
+      </w:pPr>
+      <w:r>
+        <w:rPr>
+          <w:rFonts w:ascii="Times" w:eastAsia="Times" w:hAnsi="Times" w:cs="Times"/>
+          <w:b/>
+          <w:bCs/>
+          <w:color w:val="000000" w:themeColor="text1"/>
+          <w:sz w:val="24"/>
+          <w:szCs w:val="24"/>
+        </w:rPr>
+        <w:t xml:space="preserve">Importancia de la Segmentación de Clientes </w:t>
+      </w:r>
+      <w:r>
+        <w:rPr>
+          <w:rFonts w:ascii="Times" w:eastAsia="Times" w:hAnsi="Times" w:cs="Times"/>
+          <w:b/>
+          <w:bCs/>
+          <w:color w:val="000000" w:themeColor="text1"/>
+          <w:sz w:val="24"/>
+          <w:szCs w:val="24"/>
+        </w:rPr>
+        <w:br/>
+      </w:r>
+    </w:p>
+    <w:p>
+      <w:pPr>
         <w:rPr>
           <w:rFonts w:ascii="Times" w:hAnsi="Times" w:cs="Times"/>
           <w:sz w:val="20"/>
           <w:szCs w:val="20"/>
         </w:rPr>
       </w:pPr>
+      <w:r>
+        <w:rPr>
+          <w:rFonts w:ascii="Times" w:hAnsi="Times" w:cs="Times"/>
+          <w:sz w:val="20"/>
+          <w:szCs w:val="20"/>
+        </w:rPr>
+        <w:t>La segmentación de clientes es muy importante debido a que nos permite darle un tratamiento particular, o algo más cercano a eso, a cada cliente; esto es así porque la segmentación da paso</w:t>
+      </w:r>
+      <w:r>
+        <w:rPr>
+          <w:rFonts w:ascii="Times" w:hAnsi="Times" w:cs="Times"/>
+          <w:sz w:val="20"/>
+          <w:szCs w:val="20"/>
+        </w:rPr>
+        <w:t xml:space="preserve"> u origina</w:t>
+      </w:r>
+      <w:r>
+        <w:rPr>
+          <w:rFonts w:ascii="Times" w:hAnsi="Times" w:cs="Times"/>
+          <w:sz w:val="20"/>
+          <w:szCs w:val="20"/>
+        </w:rPr>
+        <w:t xml:space="preserve"> la categorización, por grupos, de clientes; es decir, nos da una idea más puntual del tipo de cliente al que nos enfrentamos estando definidos unos criterios o, en palabras más técnicas, evaluando unas categorías filtradas que son de nuestro interés. Lo que se pretende es tratar de encontrar diferencias más a fondo entre el total grupo de los clientes, conocer a cada cliente o al menos a un subgrupo de ellos a partir de una categoría evaluada, por ejemplo, según la región, según el tipo de trabajo que ejerce, según su edad o su género sexual, entre otros.</w:t>
+      </w:r>
+    </w:p>
+    <w:p>
+      <w:pPr>
+        <w:rPr>
+          <w:rFonts w:ascii="Times" w:hAnsi="Times" w:cs="Times"/>
+          <w:sz w:val="20"/>
+          <w:szCs w:val="20"/>
+        </w:rPr>
+      </w:pPr>
+      <w:r>
+        <w:rPr>
+          <w:rFonts w:ascii="Times" w:hAnsi="Times" w:cs="Times"/>
+          <w:sz w:val="20"/>
+          <w:szCs w:val="20"/>
+        </w:rPr>
+        <w:t xml:space="preserve">La segmentación nos permite </w:t>
+      </w:r>
+      <w:r>
+        <w:rPr>
+          <w:rFonts w:ascii="Times" w:hAnsi="Times" w:cs="Times"/>
+          <w:sz w:val="20"/>
+          <w:szCs w:val="20"/>
+        </w:rPr>
+        <w:t>distinguir</w:t>
+      </w:r>
+      <w:r>
+        <w:rPr>
+          <w:rFonts w:ascii="Times" w:hAnsi="Times" w:cs="Times"/>
+          <w:sz w:val="20"/>
+          <w:szCs w:val="20"/>
+        </w:rPr>
+        <w:t xml:space="preserve"> a los clientes </w:t>
+      </w:r>
+      <w:r>
+        <w:rPr>
+          <w:rFonts w:ascii="Times" w:hAnsi="Times" w:cs="Times"/>
+          <w:sz w:val="20"/>
+          <w:szCs w:val="20"/>
+        </w:rPr>
+        <w:t>de base</w:t>
+      </w:r>
+      <w:r>
+        <w:rPr>
+          <w:rFonts w:ascii="Times" w:hAnsi="Times" w:cs="Times"/>
+          <w:sz w:val="20"/>
+          <w:szCs w:val="20"/>
+        </w:rPr>
+        <w:t>, el total de ellos,</w:t>
+      </w:r>
+      <w:r>
+        <w:rPr>
+          <w:rFonts w:ascii="Times" w:hAnsi="Times" w:cs="Times"/>
+          <w:sz w:val="20"/>
+          <w:szCs w:val="20"/>
+        </w:rPr>
+        <w:t xml:space="preserve"> </w:t>
+      </w:r>
+      <w:r>
+        <w:rPr>
+          <w:rFonts w:ascii="Times" w:hAnsi="Times" w:cs="Times"/>
+          <w:sz w:val="20"/>
+          <w:szCs w:val="20"/>
+        </w:rPr>
+        <w:t>más puntualmente</w:t>
+      </w:r>
+      <w:r>
+        <w:rPr>
+          <w:rFonts w:ascii="Times" w:hAnsi="Times" w:cs="Times"/>
+          <w:sz w:val="20"/>
+          <w:szCs w:val="20"/>
+        </w:rPr>
+        <w:t xml:space="preserve"> nos interesa</w:t>
+      </w:r>
+      <w:r>
+        <w:rPr>
+          <w:rFonts w:ascii="Times" w:hAnsi="Times" w:cs="Times"/>
+          <w:sz w:val="20"/>
+          <w:szCs w:val="20"/>
+        </w:rPr>
+        <w:t xml:space="preserve"> entender cómo ofrecerles un mejor servicio a partir</w:t>
+      </w:r>
+      <w:r>
+        <w:rPr>
+          <w:rFonts w:ascii="Times" w:hAnsi="Times" w:cs="Times"/>
+          <w:sz w:val="20"/>
+          <w:szCs w:val="20"/>
+        </w:rPr>
+        <w:t xml:space="preserve"> de </w:t>
+      </w:r>
+      <w:r>
+        <w:rPr>
+          <w:rFonts w:ascii="Times" w:hAnsi="Times" w:cs="Times"/>
+          <w:sz w:val="20"/>
+          <w:szCs w:val="20"/>
+        </w:rPr>
+        <w:t>la</w:t>
+      </w:r>
+      <w:r>
+        <w:rPr>
+          <w:rFonts w:ascii="Times" w:hAnsi="Times" w:cs="Times"/>
+          <w:sz w:val="20"/>
+          <w:szCs w:val="20"/>
+        </w:rPr>
+        <w:t xml:space="preserve"> </w:t>
+      </w:r>
+      <w:r>
+        <w:rPr>
+          <w:rFonts w:ascii="Times" w:hAnsi="Times" w:cs="Times"/>
+          <w:sz w:val="20"/>
+          <w:szCs w:val="20"/>
+        </w:rPr>
+        <w:t>división</w:t>
+      </w:r>
+      <w:r>
+        <w:rPr>
+          <w:rFonts w:ascii="Times" w:hAnsi="Times" w:cs="Times"/>
+          <w:sz w:val="20"/>
+          <w:szCs w:val="20"/>
+        </w:rPr>
+        <w:t xml:space="preserve"> de clientes en sub</w:t>
+      </w:r>
+      <w:r>
+        <w:rPr>
+          <w:rFonts w:ascii="Times" w:hAnsi="Times" w:cs="Times"/>
+          <w:sz w:val="20"/>
+          <w:szCs w:val="20"/>
+        </w:rPr>
+        <w:t>grupos</w:t>
+      </w:r>
+      <w:r>
+        <w:rPr>
+          <w:rFonts w:ascii="Times" w:hAnsi="Times" w:cs="Times"/>
+          <w:sz w:val="20"/>
+          <w:szCs w:val="20"/>
+        </w:rPr>
+        <w:t>; pues,</w:t>
+      </w:r>
+      <w:r>
+        <w:rPr>
+          <w:rFonts w:ascii="Times" w:hAnsi="Times" w:cs="Times"/>
+          <w:sz w:val="20"/>
+          <w:szCs w:val="20"/>
+        </w:rPr>
+        <w:t xml:space="preserve"> con</w:t>
+      </w:r>
+      <w:r>
+        <w:rPr>
+          <w:rFonts w:ascii="Times" w:hAnsi="Times" w:cs="Times"/>
+          <w:sz w:val="20"/>
+          <w:szCs w:val="20"/>
+        </w:rPr>
+        <w:t xml:space="preserve"> los subgrupos, nos </w:t>
+      </w:r>
+      <w:r>
+        <w:rPr>
+          <w:rFonts w:ascii="Times" w:hAnsi="Times" w:cs="Times"/>
+          <w:sz w:val="20"/>
+          <w:szCs w:val="20"/>
+        </w:rPr>
+        <w:t>permitimos</w:t>
+      </w:r>
+      <w:r>
+        <w:rPr>
+          <w:rFonts w:ascii="Times" w:hAnsi="Times" w:cs="Times"/>
+          <w:sz w:val="20"/>
+          <w:szCs w:val="20"/>
+        </w:rPr>
+        <w:t xml:space="preserve"> conocer con más detalle </w:t>
+      </w:r>
+      <w:r>
+        <w:rPr>
+          <w:rFonts w:ascii="Times" w:hAnsi="Times" w:cs="Times"/>
+          <w:sz w:val="20"/>
+          <w:szCs w:val="20"/>
+        </w:rPr>
+        <w:t>la naturaleza promedio de</w:t>
+      </w:r>
+      <w:r>
+        <w:rPr>
+          <w:rFonts w:ascii="Times" w:hAnsi="Times" w:cs="Times"/>
+          <w:sz w:val="20"/>
+          <w:szCs w:val="20"/>
+        </w:rPr>
+        <w:t xml:space="preserve"> un</w:t>
+      </w:r>
+      <w:r>
+        <w:rPr>
+          <w:rFonts w:ascii="Times" w:hAnsi="Times" w:cs="Times"/>
+          <w:sz w:val="20"/>
+          <w:szCs w:val="20"/>
+        </w:rPr>
+        <w:t xml:space="preserve"> cliente </w:t>
+      </w:r>
+      <w:r>
+        <w:rPr>
+          <w:rFonts w:ascii="Times" w:hAnsi="Times" w:cs="Times"/>
+          <w:sz w:val="20"/>
+          <w:szCs w:val="20"/>
+        </w:rPr>
+        <w:t>según una</w:t>
+      </w:r>
+      <w:r>
+        <w:rPr>
+          <w:rFonts w:ascii="Times" w:hAnsi="Times" w:cs="Times"/>
+          <w:sz w:val="20"/>
+          <w:szCs w:val="20"/>
+        </w:rPr>
+        <w:t xml:space="preserve"> categorización evaluada (o varias).</w:t>
+      </w:r>
+      <w:r>
+        <w:rPr>
+          <w:rFonts w:ascii="Times" w:hAnsi="Times" w:cs="Times"/>
+          <w:sz w:val="20"/>
+          <w:szCs w:val="20"/>
+        </w:rPr>
+        <w:t xml:space="preserve"> </w:t>
+      </w:r>
+      <w:r>
+        <w:rPr>
+          <w:rFonts w:ascii="Times" w:hAnsi="Times" w:cs="Times"/>
+          <w:b/>
+          <w:bCs/>
+          <w:sz w:val="20"/>
+          <w:szCs w:val="20"/>
+        </w:rPr>
+        <w:t xml:space="preserve">A partir de estas </w:t>
+      </w:r>
+      <w:r>
+        <w:rPr>
+          <w:rFonts w:ascii="Times" w:hAnsi="Times" w:cs="Times"/>
+          <w:b/>
+          <w:bCs/>
+          <w:sz w:val="20"/>
+          <w:szCs w:val="20"/>
+        </w:rPr>
+        <w:t>divisiones</w:t>
+      </w:r>
+      <w:r>
+        <w:rPr>
+          <w:rFonts w:ascii="Times" w:hAnsi="Times" w:cs="Times"/>
+          <w:b/>
+          <w:bCs/>
+          <w:sz w:val="20"/>
+          <w:szCs w:val="20"/>
+        </w:rPr>
+        <w:t>,</w:t>
+      </w:r>
+      <w:r>
+        <w:rPr>
+          <w:rFonts w:ascii="Times" w:hAnsi="Times" w:cs="Times"/>
+          <w:b/>
+          <w:bCs/>
+          <w:sz w:val="20"/>
+          <w:szCs w:val="20"/>
+        </w:rPr>
+        <w:t xml:space="preserve"> en subgrupos de clientes</w:t>
+      </w:r>
+      <w:r>
+        <w:rPr>
+          <w:rFonts w:ascii="Times" w:hAnsi="Times" w:cs="Times"/>
+          <w:b/>
+          <w:bCs/>
+          <w:sz w:val="20"/>
+          <w:szCs w:val="20"/>
+        </w:rPr>
+        <w:t>,</w:t>
+      </w:r>
+      <w:r>
+        <w:rPr>
+          <w:rFonts w:ascii="Times" w:hAnsi="Times" w:cs="Times"/>
+          <w:b/>
+          <w:bCs/>
+          <w:sz w:val="20"/>
+          <w:szCs w:val="20"/>
+        </w:rPr>
+        <w:t xml:space="preserve"> usted tiene que adecuar sus estrategias de venta y</w:t>
+      </w:r>
+      <w:r>
+        <w:rPr>
+          <w:rFonts w:ascii="Times" w:hAnsi="Times" w:cs="Times"/>
+          <w:b/>
+          <w:bCs/>
+          <w:sz w:val="20"/>
+          <w:szCs w:val="20"/>
+        </w:rPr>
+        <w:t xml:space="preserve"> de</w:t>
+      </w:r>
+      <w:r>
+        <w:rPr>
+          <w:rFonts w:ascii="Times" w:hAnsi="Times" w:cs="Times"/>
+          <w:b/>
+          <w:bCs/>
+          <w:sz w:val="20"/>
+          <w:szCs w:val="20"/>
+        </w:rPr>
+        <w:t xml:space="preserve"> servicio ofrecido. </w:t>
+      </w:r>
+      <w:r>
+        <w:rPr>
+          <w:rFonts w:ascii="Times" w:hAnsi="Times" w:cs="Times"/>
+          <w:b/>
+          <w:bCs/>
+          <w:sz w:val="20"/>
+          <w:szCs w:val="20"/>
+        </w:rPr>
+        <w:t xml:space="preserve">No puede vender lo mismo, ni de la misma manera, a diferentes tipos de clientes que </w:t>
+      </w:r>
+      <w:r>
+        <w:rPr>
+          <w:rFonts w:ascii="Times" w:hAnsi="Times" w:cs="Times"/>
+          <w:b/>
+          <w:bCs/>
+          <w:sz w:val="20"/>
+          <w:szCs w:val="20"/>
+        </w:rPr>
+        <w:t>empiece a conocer debido a l</w:t>
+      </w:r>
+      <w:r>
+        <w:rPr>
+          <w:rFonts w:ascii="Times" w:hAnsi="Times" w:cs="Times"/>
+          <w:b/>
+          <w:bCs/>
+          <w:sz w:val="20"/>
+          <w:szCs w:val="20"/>
+        </w:rPr>
+        <w:t>a segmentación de</w:t>
+      </w:r>
+      <w:r>
+        <w:rPr>
+          <w:rFonts w:ascii="Times" w:hAnsi="Times" w:cs="Times"/>
+          <w:b/>
+          <w:bCs/>
+          <w:sz w:val="20"/>
+          <w:szCs w:val="20"/>
+        </w:rPr>
+        <w:t xml:space="preserve"> </w:t>
+      </w:r>
+      <w:r>
+        <w:rPr>
+          <w:rFonts w:ascii="Times" w:hAnsi="Times" w:cs="Times"/>
+          <w:b/>
+          <w:bCs/>
+          <w:sz w:val="20"/>
+          <w:szCs w:val="20"/>
+        </w:rPr>
+        <w:t>é</w:t>
+      </w:r>
+      <w:r>
+        <w:rPr>
+          <w:rFonts w:ascii="Times" w:hAnsi="Times" w:cs="Times"/>
+          <w:b/>
+          <w:bCs/>
+          <w:sz w:val="20"/>
+          <w:szCs w:val="20"/>
+        </w:rPr>
+        <w:t>stos</w:t>
+      </w:r>
+      <w:r>
+        <w:rPr>
+          <w:rFonts w:ascii="Times" w:hAnsi="Times" w:cs="Times"/>
+          <w:b/>
+          <w:bCs/>
+          <w:sz w:val="20"/>
+          <w:szCs w:val="20"/>
+        </w:rPr>
+        <w:t>.</w:t>
+      </w:r>
     </w:p>
     <w:sectPr>
       <w:footerReference w:type="default" r:id="rId54"/>
@@ -20967,6 +21385,95 @@
     </w:lvl>
   </w:abstractNum>
   <w:abstractNum w:abstractNumId="4" w15:restartNumberingAfterBreak="0">
+    <w:nsid w:val="0FEF7A4B"/>
+    <w:multiLevelType w:val="hybridMultilevel"/>
+    <w:tmpl w:val="25DCEAEA"/>
+    <w:lvl w:ilvl="0" w:tplc="FFFFFFFF">
+      <w:start w:val="1"/>
+      <w:numFmt w:val="decimal"/>
+      <w:lvlText w:val="%1."/>
+      <w:lvlJc w:val="left"/>
+      <w:pPr>
+        <w:ind w:left="720" w:hanging="360"/>
+      </w:pPr>
+      <w:rPr>
+        <w:rFonts w:hint="default"/>
+      </w:rPr>
+    </w:lvl>
+    <w:lvl w:ilvl="1" w:tplc="FFFFFFFF" w:tentative="1">
+      <w:start w:val="1"/>
+      <w:numFmt w:val="lowerLetter"/>
+      <w:lvlText w:val="%2."/>
+      <w:lvlJc w:val="left"/>
+      <w:pPr>
+        <w:ind w:left="1440" w:hanging="360"/>
+      </w:pPr>
+    </w:lvl>
+    <w:lvl w:ilvl="2" w:tplc="FFFFFFFF" w:tentative="1">
+      <w:start w:val="1"/>
+      <w:numFmt w:val="lowerRoman"/>
+      <w:lvlText w:val="%3."/>
+      <w:lvlJc w:val="right"/>
+      <w:pPr>
+        <w:ind w:left="2160" w:hanging="180"/>
+      </w:pPr>
+    </w:lvl>
+    <w:lvl w:ilvl="3" w:tplc="FFFFFFFF" w:tentative="1">
+      <w:start w:val="1"/>
+      <w:numFmt w:val="decimal"/>
+      <w:lvlText w:val="%4."/>
+      <w:lvlJc w:val="left"/>
+      <w:pPr>
+        <w:ind w:left="2880" w:hanging="360"/>
+      </w:pPr>
+    </w:lvl>
+    <w:lvl w:ilvl="4" w:tplc="FFFFFFFF" w:tentative="1">
+      <w:start w:val="1"/>
+      <w:numFmt w:val="lowerLetter"/>
+      <w:lvlText w:val="%5."/>
+      <w:lvlJc w:val="left"/>
+      <w:pPr>
+        <w:ind w:left="3600" w:hanging="360"/>
+      </w:pPr>
+    </w:lvl>
+    <w:lvl w:ilvl="5" w:tplc="FFFFFFFF" w:tentative="1">
+      <w:start w:val="1"/>
+      <w:numFmt w:val="lowerRoman"/>
+      <w:lvlText w:val="%6."/>
+      <w:lvlJc w:val="right"/>
+      <w:pPr>
+        <w:ind w:left="4320" w:hanging="180"/>
+      </w:pPr>
+    </w:lvl>
+    <w:lvl w:ilvl="6" w:tplc="FFFFFFFF" w:tentative="1">
+      <w:start w:val="1"/>
+      <w:numFmt w:val="decimal"/>
+      <w:lvlText w:val="%7."/>
+      <w:lvlJc w:val="left"/>
+      <w:pPr>
+        <w:ind w:left="5040" w:hanging="360"/>
+      </w:pPr>
+    </w:lvl>
+    <w:lvl w:ilvl="7" w:tplc="FFFFFFFF" w:tentative="1">
+      <w:start w:val="1"/>
+      <w:numFmt w:val="lowerLetter"/>
+      <w:lvlText w:val="%8."/>
+      <w:lvlJc w:val="left"/>
+      <w:pPr>
+        <w:ind w:left="5760" w:hanging="360"/>
+      </w:pPr>
+    </w:lvl>
+    <w:lvl w:ilvl="8" w:tplc="FFFFFFFF" w:tentative="1">
+      <w:start w:val="1"/>
+      <w:numFmt w:val="lowerRoman"/>
+      <w:lvlText w:val="%9."/>
+      <w:lvlJc w:val="right"/>
+      <w:pPr>
+        <w:ind w:left="6480" w:hanging="180"/>
+      </w:pPr>
+    </w:lvl>
+  </w:abstractNum>
+  <w:abstractNum w:abstractNumId="5" w15:restartNumberingAfterBreak="0">
     <w:nsid w:val="11FE7929"/>
     <w:multiLevelType w:val="hybridMultilevel"/>
     <w:tmpl w:val="25DCEAEA"/>
@@ -21055,7 +21562,7 @@
       </w:pPr>
     </w:lvl>
   </w:abstractNum>
-  <w:abstractNum w:abstractNumId="5" w15:restartNumberingAfterBreak="0">
+  <w:abstractNum w:abstractNumId="6" w15:restartNumberingAfterBreak="0">
     <w:nsid w:val="19B02F1B"/>
     <w:multiLevelType w:val="hybridMultilevel"/>
     <w:tmpl w:val="25DCEAEA"/>
@@ -21144,7 +21651,7 @@
       </w:pPr>
     </w:lvl>
   </w:abstractNum>
-  <w:abstractNum w:abstractNumId="6" w15:restartNumberingAfterBreak="0">
+  <w:abstractNum w:abstractNumId="7" w15:restartNumberingAfterBreak="0">
     <w:nsid w:val="1B91356A"/>
     <w:multiLevelType w:val="hybridMultilevel"/>
     <w:tmpl w:val="6F58E05A"/>
@@ -21233,7 +21740,7 @@
       </w:pPr>
     </w:lvl>
   </w:abstractNum>
-  <w:abstractNum w:abstractNumId="7" w15:restartNumberingAfterBreak="0">
+  <w:abstractNum w:abstractNumId="8" w15:restartNumberingAfterBreak="0">
     <w:nsid w:val="1EF25135"/>
     <w:multiLevelType w:val="hybridMultilevel"/>
     <w:tmpl w:val="7390E13C"/>
@@ -21346,7 +21853,7 @@
       </w:rPr>
     </w:lvl>
   </w:abstractNum>
-  <w:abstractNum w:abstractNumId="8" w15:restartNumberingAfterBreak="0">
+  <w:abstractNum w:abstractNumId="9" w15:restartNumberingAfterBreak="0">
     <w:nsid w:val="295447B6"/>
     <w:multiLevelType w:val="hybridMultilevel"/>
     <w:tmpl w:val="B316C2F6"/>
@@ -21435,7 +21942,7 @@
       </w:pPr>
     </w:lvl>
   </w:abstractNum>
-  <w:abstractNum w:abstractNumId="9" w15:restartNumberingAfterBreak="0">
+  <w:abstractNum w:abstractNumId="10" w15:restartNumberingAfterBreak="0">
     <w:nsid w:val="358D2789"/>
     <w:multiLevelType w:val="hybridMultilevel"/>
     <w:tmpl w:val="25DCEAEA"/>
@@ -21524,7 +22031,7 @@
       </w:pPr>
     </w:lvl>
   </w:abstractNum>
-  <w:abstractNum w:abstractNumId="10" w15:restartNumberingAfterBreak="0">
+  <w:abstractNum w:abstractNumId="11" w15:restartNumberingAfterBreak="0">
     <w:nsid w:val="367F5FBC"/>
     <w:multiLevelType w:val="hybridMultilevel"/>
     <w:tmpl w:val="C1B274E8"/>
@@ -21613,7 +22120,7 @@
       </w:pPr>
     </w:lvl>
   </w:abstractNum>
-  <w:abstractNum w:abstractNumId="11" w15:restartNumberingAfterBreak="0">
+  <w:abstractNum w:abstractNumId="12" w15:restartNumberingAfterBreak="0">
     <w:nsid w:val="37AF0453"/>
     <w:multiLevelType w:val="hybridMultilevel"/>
     <w:tmpl w:val="25DCEAEA"/>
@@ -21702,7 +22209,7 @@
       </w:pPr>
     </w:lvl>
   </w:abstractNum>
-  <w:abstractNum w:abstractNumId="12" w15:restartNumberingAfterBreak="0">
+  <w:abstractNum w:abstractNumId="13" w15:restartNumberingAfterBreak="0">
     <w:nsid w:val="39065B33"/>
     <w:multiLevelType w:val="hybridMultilevel"/>
     <w:tmpl w:val="25DCEAEA"/>
@@ -21791,7 +22298,7 @@
       </w:pPr>
     </w:lvl>
   </w:abstractNum>
-  <w:abstractNum w:abstractNumId="13" w15:restartNumberingAfterBreak="0">
+  <w:abstractNum w:abstractNumId="14" w15:restartNumberingAfterBreak="0">
     <w:nsid w:val="39CD1C5C"/>
     <w:multiLevelType w:val="hybridMultilevel"/>
     <w:tmpl w:val="E5D85324"/>
@@ -21880,7 +22387,7 @@
       </w:pPr>
     </w:lvl>
   </w:abstractNum>
-  <w:abstractNum w:abstractNumId="14" w15:restartNumberingAfterBreak="0">
+  <w:abstractNum w:abstractNumId="15" w15:restartNumberingAfterBreak="0">
     <w:nsid w:val="39FF1B90"/>
     <w:multiLevelType w:val="hybridMultilevel"/>
     <w:tmpl w:val="25DCEAEA"/>
@@ -21969,7 +22476,7 @@
       </w:pPr>
     </w:lvl>
   </w:abstractNum>
-  <w:abstractNum w:abstractNumId="15" w15:restartNumberingAfterBreak="0">
+  <w:abstractNum w:abstractNumId="16" w15:restartNumberingAfterBreak="0">
     <w:nsid w:val="3F0149EC"/>
     <w:multiLevelType w:val="hybridMultilevel"/>
     <w:tmpl w:val="25DCEAEA"/>
@@ -22058,7 +22565,7 @@
       </w:pPr>
     </w:lvl>
   </w:abstractNum>
-  <w:abstractNum w:abstractNumId="16" w15:restartNumberingAfterBreak="0">
+  <w:abstractNum w:abstractNumId="17" w15:restartNumberingAfterBreak="0">
     <w:nsid w:val="488E3631"/>
     <w:multiLevelType w:val="hybridMultilevel"/>
     <w:tmpl w:val="25DCEAEA"/>
@@ -22147,7 +22654,7 @@
       </w:pPr>
     </w:lvl>
   </w:abstractNum>
-  <w:abstractNum w:abstractNumId="17" w15:restartNumberingAfterBreak="0">
+  <w:abstractNum w:abstractNumId="18" w15:restartNumberingAfterBreak="0">
     <w:nsid w:val="4C8959E8"/>
     <w:multiLevelType w:val="hybridMultilevel"/>
     <w:tmpl w:val="25DCEAEA"/>
@@ -22236,7 +22743,7 @@
       </w:pPr>
     </w:lvl>
   </w:abstractNum>
-  <w:abstractNum w:abstractNumId="18" w15:restartNumberingAfterBreak="0">
+  <w:abstractNum w:abstractNumId="19" w15:restartNumberingAfterBreak="0">
     <w:nsid w:val="4E542836"/>
     <w:multiLevelType w:val="hybridMultilevel"/>
     <w:tmpl w:val="B6021854"/>
@@ -22325,7 +22832,7 @@
       </w:pPr>
     </w:lvl>
   </w:abstractNum>
-  <w:abstractNum w:abstractNumId="19" w15:restartNumberingAfterBreak="0">
+  <w:abstractNum w:abstractNumId="20" w15:restartNumberingAfterBreak="0">
     <w:nsid w:val="55AC6032"/>
     <w:multiLevelType w:val="hybridMultilevel"/>
     <w:tmpl w:val="25DCEAEA"/>
@@ -22414,7 +22921,7 @@
       </w:pPr>
     </w:lvl>
   </w:abstractNum>
-  <w:abstractNum w:abstractNumId="20" w15:restartNumberingAfterBreak="0">
+  <w:abstractNum w:abstractNumId="21" w15:restartNumberingAfterBreak="0">
     <w:nsid w:val="56F65C79"/>
     <w:multiLevelType w:val="hybridMultilevel"/>
     <w:tmpl w:val="25DCEAEA"/>
@@ -22503,7 +23010,7 @@
       </w:pPr>
     </w:lvl>
   </w:abstractNum>
-  <w:abstractNum w:abstractNumId="21" w15:restartNumberingAfterBreak="0">
+  <w:abstractNum w:abstractNumId="22" w15:restartNumberingAfterBreak="0">
     <w:nsid w:val="5A066042"/>
     <w:multiLevelType w:val="hybridMultilevel"/>
     <w:tmpl w:val="25DCEAEA"/>
@@ -22592,7 +23099,7 @@
       </w:pPr>
     </w:lvl>
   </w:abstractNum>
-  <w:abstractNum w:abstractNumId="22" w15:restartNumberingAfterBreak="0">
+  <w:abstractNum w:abstractNumId="23" w15:restartNumberingAfterBreak="0">
     <w:nsid w:val="5C781F92"/>
     <w:multiLevelType w:val="hybridMultilevel"/>
     <w:tmpl w:val="25DCEAEA"/>
@@ -22681,7 +23188,7 @@
       </w:pPr>
     </w:lvl>
   </w:abstractNum>
-  <w:abstractNum w:abstractNumId="23" w15:restartNumberingAfterBreak="0">
+  <w:abstractNum w:abstractNumId="24" w15:restartNumberingAfterBreak="0">
     <w:nsid w:val="60864F68"/>
     <w:multiLevelType w:val="hybridMultilevel"/>
     <w:tmpl w:val="25DCEAEA"/>
@@ -22770,7 +23277,7 @@
       </w:pPr>
     </w:lvl>
   </w:abstractNum>
-  <w:abstractNum w:abstractNumId="24" w15:restartNumberingAfterBreak="0">
+  <w:abstractNum w:abstractNumId="25" w15:restartNumberingAfterBreak="0">
     <w:nsid w:val="65AB0BAA"/>
     <w:multiLevelType w:val="hybridMultilevel"/>
     <w:tmpl w:val="25DCEAEA"/>
@@ -22859,7 +23366,7 @@
       </w:pPr>
     </w:lvl>
   </w:abstractNum>
-  <w:abstractNum w:abstractNumId="25" w15:restartNumberingAfterBreak="0">
+  <w:abstractNum w:abstractNumId="26" w15:restartNumberingAfterBreak="0">
     <w:nsid w:val="66087FC5"/>
     <w:multiLevelType w:val="hybridMultilevel"/>
     <w:tmpl w:val="25DCEAEA"/>
@@ -22948,7 +23455,7 @@
       </w:pPr>
     </w:lvl>
   </w:abstractNum>
-  <w:abstractNum w:abstractNumId="26" w15:restartNumberingAfterBreak="0">
+  <w:abstractNum w:abstractNumId="27" w15:restartNumberingAfterBreak="0">
     <w:nsid w:val="6CEF63C1"/>
     <w:multiLevelType w:val="hybridMultilevel"/>
     <w:tmpl w:val="16AC07C0"/>
@@ -23037,7 +23544,7 @@
       </w:pPr>
     </w:lvl>
   </w:abstractNum>
-  <w:abstractNum w:abstractNumId="27" w15:restartNumberingAfterBreak="0">
+  <w:abstractNum w:abstractNumId="28" w15:restartNumberingAfterBreak="0">
     <w:nsid w:val="70897B17"/>
     <w:multiLevelType w:val="hybridMultilevel"/>
     <w:tmpl w:val="25DCEAEA"/>
@@ -23126,7 +23633,7 @@
       </w:pPr>
     </w:lvl>
   </w:abstractNum>
-  <w:abstractNum w:abstractNumId="28" w15:restartNumberingAfterBreak="0">
+  <w:abstractNum w:abstractNumId="29" w15:restartNumberingAfterBreak="0">
     <w:nsid w:val="739208DB"/>
     <w:multiLevelType w:val="hybridMultilevel"/>
     <w:tmpl w:val="4D588068"/>
@@ -23215,7 +23722,7 @@
       </w:pPr>
     </w:lvl>
   </w:abstractNum>
-  <w:abstractNum w:abstractNumId="29" w15:restartNumberingAfterBreak="0">
+  <w:abstractNum w:abstractNumId="30" w15:restartNumberingAfterBreak="0">
     <w:nsid w:val="76864A9D"/>
     <w:multiLevelType w:val="hybridMultilevel"/>
     <w:tmpl w:val="25DCEAEA"/>
@@ -23304,7 +23811,7 @@
       </w:pPr>
     </w:lvl>
   </w:abstractNum>
-  <w:abstractNum w:abstractNumId="30" w15:restartNumberingAfterBreak="0">
+  <w:abstractNum w:abstractNumId="31" w15:restartNumberingAfterBreak="0">
     <w:nsid w:val="7C582059"/>
     <w:multiLevelType w:val="hybridMultilevel"/>
     <w:tmpl w:val="25DCEAEA"/>
@@ -23397,94 +23904,97 @@
     <w:abstractNumId w:val="2"/>
   </w:num>
   <w:num w:numId="2" w16cid:durableId="304506801">
-    <w:abstractNumId w:val="6"/>
+    <w:abstractNumId w:val="7"/>
   </w:num>
   <w:num w:numId="3" w16cid:durableId="1942100440">
-    <w:abstractNumId w:val="12"/>
+    <w:abstractNumId w:val="13"/>
   </w:num>
   <w:num w:numId="4" w16cid:durableId="1029068963">
-    <w:abstractNumId w:val="8"/>
+    <w:abstractNumId w:val="9"/>
   </w:num>
   <w:num w:numId="5" w16cid:durableId="573702450">
-    <w:abstractNumId w:val="9"/>
+    <w:abstractNumId w:val="10"/>
   </w:num>
   <w:num w:numId="6" w16cid:durableId="1370951005">
-    <w:abstractNumId w:val="18"/>
+    <w:abstractNumId w:val="19"/>
   </w:num>
   <w:num w:numId="7" w16cid:durableId="944732592">
-    <w:abstractNumId w:val="21"/>
+    <w:abstractNumId w:val="22"/>
   </w:num>
   <w:num w:numId="8" w16cid:durableId="1230534807">
-    <w:abstractNumId w:val="26"/>
+    <w:abstractNumId w:val="27"/>
   </w:num>
   <w:num w:numId="9" w16cid:durableId="300312285">
-    <w:abstractNumId w:val="23"/>
+    <w:abstractNumId w:val="24"/>
   </w:num>
   <w:num w:numId="10" w16cid:durableId="483204960">
-    <w:abstractNumId w:val="14"/>
+    <w:abstractNumId w:val="15"/>
   </w:num>
   <w:num w:numId="11" w16cid:durableId="635641770">
     <w:abstractNumId w:val="0"/>
   </w:num>
   <w:num w:numId="12" w16cid:durableId="101145338">
-    <w:abstractNumId w:val="27"/>
+    <w:abstractNumId w:val="28"/>
   </w:num>
   <w:num w:numId="13" w16cid:durableId="533687697">
-    <w:abstractNumId w:val="19"/>
+    <w:abstractNumId w:val="20"/>
   </w:num>
   <w:num w:numId="14" w16cid:durableId="796339948">
-    <w:abstractNumId w:val="16"/>
+    <w:abstractNumId w:val="17"/>
   </w:num>
   <w:num w:numId="15" w16cid:durableId="568151511">
-    <w:abstractNumId w:val="30"/>
+    <w:abstractNumId w:val="31"/>
   </w:num>
   <w:num w:numId="16" w16cid:durableId="1589732298">
-    <w:abstractNumId w:val="5"/>
+    <w:abstractNumId w:val="6"/>
   </w:num>
   <w:num w:numId="17" w16cid:durableId="630205988">
-    <w:abstractNumId w:val="11"/>
+    <w:abstractNumId w:val="12"/>
   </w:num>
   <w:num w:numId="18" w16cid:durableId="50884684">
-    <w:abstractNumId w:val="28"/>
+    <w:abstractNumId w:val="29"/>
   </w:num>
   <w:num w:numId="19" w16cid:durableId="1574316008">
-    <w:abstractNumId w:val="4"/>
+    <w:abstractNumId w:val="5"/>
   </w:num>
   <w:num w:numId="20" w16cid:durableId="830607323">
     <w:abstractNumId w:val="1"/>
   </w:num>
   <w:num w:numId="21" w16cid:durableId="1652295641">
-    <w:abstractNumId w:val="17"/>
+    <w:abstractNumId w:val="18"/>
   </w:num>
   <w:num w:numId="22" w16cid:durableId="2033610906">
-    <w:abstractNumId w:val="25"/>
+    <w:abstractNumId w:val="26"/>
   </w:num>
   <w:num w:numId="23" w16cid:durableId="829562941">
-    <w:abstractNumId w:val="15"/>
+    <w:abstractNumId w:val="16"/>
   </w:num>
   <w:num w:numId="24" w16cid:durableId="504397097">
-    <w:abstractNumId w:val="29"/>
+    <w:abstractNumId w:val="30"/>
   </w:num>
   <w:num w:numId="25" w16cid:durableId="1319336483">
-    <w:abstractNumId w:val="20"/>
+    <w:abstractNumId w:val="21"/>
   </w:num>
   <w:num w:numId="26" w16cid:durableId="730080353">
-    <w:abstractNumId w:val="7"/>
+    <w:abstractNumId w:val="8"/>
   </w:num>
   <w:num w:numId="27" w16cid:durableId="1473015036">
     <w:abstractNumId w:val="3"/>
   </w:num>
   <w:num w:numId="28" w16cid:durableId="1502969259">
-    <w:abstractNumId w:val="13"/>
+    <w:abstractNumId w:val="14"/>
   </w:num>
   <w:num w:numId="29" w16cid:durableId="608509153">
-    <w:abstractNumId w:val="10"/>
+    <w:abstractNumId w:val="11"/>
   </w:num>
   <w:num w:numId="30" w16cid:durableId="1568569997">
-    <w:abstractNumId w:val="22"/>
+    <w:abstractNumId w:val="23"/>
   </w:num>
   <w:num w:numId="31" w16cid:durableId="714307384">
-    <w:abstractNumId w:val="24"/>
+    <w:abstractNumId w:val="25"/>
+  </w:num>
+  <w:num w:numId="32" w16cid:durableId="1647121287">
+    <w:abstractNumId w:val="4"/>
   </w:num>
 </w:numbering>
 </file>

</xml_diff>